<commit_message>
Short answer part 2
</commit_message>
<xml_diff>
--- a/Short Answer.docx
+++ b/Short Answer.docx
@@ -7,17 +7,28 @@
         <w:jc w:val="center"/>
         <w:rPr>
           <w:rFonts w:ascii="Times New Roman" w:hAnsi="Times New Roman" w:cs="Times New Roman"/>
-          <w:sz w:val="22"/>
-          <w:szCs w:val="22"/>
-        </w:rPr>
-      </w:pPr>
-      <w:r>
-        <w:rPr>
-          <w:rFonts w:ascii="Times New Roman" w:hAnsi="Times New Roman" w:cs="Times New Roman"/>
+          <w:b/>
+          <w:sz w:val="22"/>
+          <w:szCs w:val="22"/>
+        </w:rPr>
+      </w:pPr>
+      <w:r>
+        <w:rPr>
+          <w:rFonts w:ascii="Times New Roman" w:hAnsi="Times New Roman" w:cs="Times New Roman"/>
+          <w:b/>
           <w:sz w:val="22"/>
           <w:szCs w:val="22"/>
         </w:rPr>
         <w:t>Short Answer</w:t>
+      </w:r>
+      <w:r>
+        <w:rPr>
+          <w:rFonts w:ascii="Times New Roman" w:hAnsi="Times New Roman" w:cs="Times New Roman"/>
+          <w:b/>
+          <w:sz w:val="22"/>
+          <w:szCs w:val="22"/>
+        </w:rPr>
+        <w:t>s</w:t>
       </w:r>
     </w:p>
     <w:p>
@@ -85,34 +96,290 @@
           <w:sz w:val="22"/>
           <w:szCs w:val="22"/>
         </w:rPr>
-        <w:t>Percent of websites that do not respond:  0.22</w:t>
-      </w:r>
-      <w:r>
-        <w:rPr>
-          <w:rFonts w:ascii="Times New Roman" w:hAnsi="Times New Roman" w:cs="Times New Roman"/>
-          <w:color w:val="000000"/>
-          <w:sz w:val="22"/>
-          <w:szCs w:val="22"/>
-        </w:rPr>
-        <w:t xml:space="preserve">. </w:t>
-      </w:r>
-      <w:r>
-        <w:rPr>
-          <w:rFonts w:ascii="Times New Roman" w:hAnsi="Times New Roman" w:cs="Times New Roman"/>
-          <w:color w:val="000000"/>
-          <w:sz w:val="22"/>
-          <w:szCs w:val="22"/>
-        </w:rPr>
-        <w:t>Percent with at least one failed ping:  0.31</w:t>
-      </w:r>
-      <w:r>
-        <w:rPr>
-          <w:rFonts w:ascii="Times New Roman" w:hAnsi="Times New Roman" w:cs="Times New Roman"/>
-          <w:color w:val="000000"/>
-          <w:sz w:val="22"/>
-          <w:szCs w:val="22"/>
-        </w:rPr>
-        <w:t>. Median RTT Graph:</w:t>
+        <w:t xml:space="preserve"> Questions on experiment a: </w:t>
+      </w:r>
+    </w:p>
+    <w:p>
+      <w:pPr>
+        <w:widowControl w:val="0"/>
+        <w:tabs>
+          <w:tab w:val="left" w:pos="560"/>
+          <w:tab w:val="left" w:pos="1120"/>
+          <w:tab w:val="left" w:pos="1680"/>
+          <w:tab w:val="left" w:pos="2240"/>
+          <w:tab w:val="left" w:pos="2800"/>
+          <w:tab w:val="left" w:pos="3360"/>
+          <w:tab w:val="left" w:pos="3920"/>
+          <w:tab w:val="left" w:pos="4480"/>
+          <w:tab w:val="left" w:pos="5040"/>
+          <w:tab w:val="left" w:pos="5600"/>
+          <w:tab w:val="left" w:pos="6160"/>
+          <w:tab w:val="left" w:pos="6720"/>
+        </w:tabs>
+        <w:autoSpaceDE w:val="0"/>
+        <w:autoSpaceDN w:val="0"/>
+        <w:adjustRightInd w:val="0"/>
+        <w:ind w:left="360"/>
+        <w:rPr>
+          <w:rFonts w:ascii="Times New Roman" w:hAnsi="Times New Roman" w:cs="Times New Roman"/>
+          <w:color w:val="000000"/>
+          <w:sz w:val="22"/>
+          <w:szCs w:val="22"/>
+        </w:rPr>
+      </w:pPr>
+    </w:p>
+    <w:p>
+      <w:pPr>
+        <w:pStyle w:val="ListParagraph"/>
+        <w:widowControl w:val="0"/>
+        <w:numPr>
+          <w:ilvl w:val="0"/>
+          <w:numId w:val="6"/>
+        </w:numPr>
+        <w:tabs>
+          <w:tab w:val="left" w:pos="560"/>
+          <w:tab w:val="left" w:pos="1120"/>
+          <w:tab w:val="left" w:pos="1680"/>
+          <w:tab w:val="left" w:pos="2240"/>
+          <w:tab w:val="left" w:pos="2800"/>
+          <w:tab w:val="left" w:pos="3360"/>
+          <w:tab w:val="left" w:pos="3920"/>
+          <w:tab w:val="left" w:pos="4480"/>
+          <w:tab w:val="left" w:pos="5040"/>
+          <w:tab w:val="left" w:pos="5600"/>
+          <w:tab w:val="left" w:pos="6160"/>
+          <w:tab w:val="left" w:pos="6720"/>
+        </w:tabs>
+        <w:autoSpaceDE w:val="0"/>
+        <w:autoSpaceDN w:val="0"/>
+        <w:adjustRightInd w:val="0"/>
+        <w:rPr>
+          <w:rFonts w:ascii="Times New Roman" w:hAnsi="Times New Roman" w:cs="Times New Roman"/>
+          <w:color w:val="000000"/>
+          <w:sz w:val="22"/>
+          <w:szCs w:val="22"/>
+        </w:rPr>
+      </w:pPr>
+      <w:r>
+        <w:rPr>
+          <w:rFonts w:ascii="Times New Roman" w:hAnsi="Times New Roman" w:cs="Times New Roman"/>
+          <w:color w:val="000000"/>
+          <w:sz w:val="22"/>
+          <w:szCs w:val="22"/>
+        </w:rPr>
+        <w:t>What percentage of the websites do not respond to pings at all? What percentage have at least one failed ping?</w:t>
+      </w:r>
+    </w:p>
+    <w:p>
+      <w:pPr>
+        <w:pStyle w:val="ListParagraph"/>
+        <w:widowControl w:val="0"/>
+        <w:tabs>
+          <w:tab w:val="left" w:pos="560"/>
+          <w:tab w:val="left" w:pos="1120"/>
+          <w:tab w:val="left" w:pos="1680"/>
+          <w:tab w:val="left" w:pos="2240"/>
+          <w:tab w:val="left" w:pos="2800"/>
+          <w:tab w:val="left" w:pos="3360"/>
+          <w:tab w:val="left" w:pos="3920"/>
+          <w:tab w:val="left" w:pos="4480"/>
+          <w:tab w:val="left" w:pos="5040"/>
+          <w:tab w:val="left" w:pos="5600"/>
+          <w:tab w:val="left" w:pos="6160"/>
+          <w:tab w:val="left" w:pos="6720"/>
+        </w:tabs>
+        <w:autoSpaceDE w:val="0"/>
+        <w:autoSpaceDN w:val="0"/>
+        <w:adjustRightInd w:val="0"/>
+        <w:rPr>
+          <w:rFonts w:ascii="Times New Roman" w:hAnsi="Times New Roman" w:cs="Times New Roman"/>
+          <w:color w:val="000000"/>
+          <w:sz w:val="22"/>
+          <w:szCs w:val="22"/>
+        </w:rPr>
+      </w:pPr>
+    </w:p>
+    <w:p>
+      <w:pPr>
+        <w:pStyle w:val="ListParagraph"/>
+        <w:widowControl w:val="0"/>
+        <w:tabs>
+          <w:tab w:val="left" w:pos="560"/>
+          <w:tab w:val="left" w:pos="1120"/>
+          <w:tab w:val="left" w:pos="1680"/>
+          <w:tab w:val="left" w:pos="2240"/>
+          <w:tab w:val="left" w:pos="2800"/>
+          <w:tab w:val="left" w:pos="3360"/>
+          <w:tab w:val="left" w:pos="3920"/>
+          <w:tab w:val="left" w:pos="4480"/>
+          <w:tab w:val="left" w:pos="5040"/>
+          <w:tab w:val="left" w:pos="5600"/>
+          <w:tab w:val="left" w:pos="6160"/>
+          <w:tab w:val="left" w:pos="6720"/>
+        </w:tabs>
+        <w:autoSpaceDE w:val="0"/>
+        <w:autoSpaceDN w:val="0"/>
+        <w:adjustRightInd w:val="0"/>
+        <w:rPr>
+          <w:rFonts w:ascii="Times New Roman" w:hAnsi="Times New Roman" w:cs="Times New Roman"/>
+          <w:color w:val="000000"/>
+          <w:sz w:val="22"/>
+          <w:szCs w:val="22"/>
+        </w:rPr>
+      </w:pPr>
+      <w:r>
+        <w:rPr>
+          <w:rFonts w:ascii="Times New Roman" w:hAnsi="Times New Roman" w:cs="Times New Roman"/>
+          <w:color w:val="000000"/>
+          <w:sz w:val="22"/>
+          <w:szCs w:val="22"/>
+        </w:rPr>
+        <w:t xml:space="preserve">Percent of websites that do not respond:  0.22. Percent with at least one failed ping:  0.31. </w:t>
+      </w:r>
+    </w:p>
+    <w:p>
+      <w:pPr>
+        <w:pStyle w:val="ListParagraph"/>
+        <w:widowControl w:val="0"/>
+        <w:tabs>
+          <w:tab w:val="left" w:pos="560"/>
+          <w:tab w:val="left" w:pos="1120"/>
+          <w:tab w:val="left" w:pos="1680"/>
+          <w:tab w:val="left" w:pos="2240"/>
+          <w:tab w:val="left" w:pos="2800"/>
+          <w:tab w:val="left" w:pos="3360"/>
+          <w:tab w:val="left" w:pos="3920"/>
+          <w:tab w:val="left" w:pos="4480"/>
+          <w:tab w:val="left" w:pos="5040"/>
+          <w:tab w:val="left" w:pos="5600"/>
+          <w:tab w:val="left" w:pos="6160"/>
+          <w:tab w:val="left" w:pos="6720"/>
+        </w:tabs>
+        <w:autoSpaceDE w:val="0"/>
+        <w:autoSpaceDN w:val="0"/>
+        <w:adjustRightInd w:val="0"/>
+        <w:rPr>
+          <w:rFonts w:ascii="Times New Roman" w:hAnsi="Times New Roman" w:cs="Times New Roman"/>
+          <w:color w:val="000000"/>
+          <w:sz w:val="22"/>
+          <w:szCs w:val="22"/>
+        </w:rPr>
+      </w:pPr>
+    </w:p>
+    <w:p>
+      <w:pPr>
+        <w:pStyle w:val="ListParagraph"/>
+        <w:numPr>
+          <w:ilvl w:val="0"/>
+          <w:numId w:val="6"/>
+        </w:numPr>
+        <w:tabs>
+          <w:tab w:val="left" w:pos="560"/>
+          <w:tab w:val="left" w:pos="1120"/>
+          <w:tab w:val="left" w:pos="1680"/>
+          <w:tab w:val="left" w:pos="2240"/>
+          <w:tab w:val="left" w:pos="2800"/>
+          <w:tab w:val="left" w:pos="3360"/>
+          <w:tab w:val="left" w:pos="3920"/>
+          <w:tab w:val="left" w:pos="4480"/>
+          <w:tab w:val="left" w:pos="5040"/>
+          <w:tab w:val="left" w:pos="5600"/>
+          <w:tab w:val="left" w:pos="6160"/>
+          <w:tab w:val="left" w:pos="6720"/>
+        </w:tabs>
+        <w:rPr>
+          <w:rFonts w:ascii="Times New Roman" w:hAnsi="Times New Roman" w:cs="Times New Roman"/>
+          <w:color w:val="000000"/>
+          <w:sz w:val="22"/>
+          <w:szCs w:val="22"/>
+        </w:rPr>
+      </w:pPr>
+      <w:r>
+        <w:rPr>
+          <w:rFonts w:ascii="Times New Roman" w:hAnsi="Times New Roman" w:cs="Times New Roman"/>
+          <w:color w:val="000000"/>
+          <w:sz w:val="22"/>
+          <w:szCs w:val="22"/>
+        </w:rPr>
+        <w:t>Using the plot functions and rtt a agg.json, please plot a CDF of the median RTT of the websites that respond to ping.</w:t>
+      </w:r>
+      <w:r>
+        <w:rPr>
+          <w:rFonts w:ascii="MS Mincho" w:eastAsia="MS Mincho" w:hAnsi="MS Mincho" w:cs="MS Mincho"/>
+          <w:color w:val="000000"/>
+          <w:sz w:val="22"/>
+          <w:szCs w:val="22"/>
+        </w:rPr>
+        <w:t> + +</w:t>
+      </w:r>
+    </w:p>
+    <w:p>
+      <w:pPr>
+        <w:pStyle w:val="ListParagraph"/>
+        <w:widowControl w:val="0"/>
+        <w:tabs>
+          <w:tab w:val="left" w:pos="560"/>
+          <w:tab w:val="left" w:pos="1120"/>
+          <w:tab w:val="left" w:pos="1680"/>
+          <w:tab w:val="left" w:pos="2240"/>
+          <w:tab w:val="left" w:pos="2800"/>
+          <w:tab w:val="left" w:pos="3360"/>
+          <w:tab w:val="left" w:pos="3920"/>
+          <w:tab w:val="left" w:pos="4480"/>
+          <w:tab w:val="left" w:pos="5040"/>
+          <w:tab w:val="left" w:pos="5600"/>
+          <w:tab w:val="left" w:pos="6160"/>
+          <w:tab w:val="left" w:pos="6720"/>
+        </w:tabs>
+        <w:autoSpaceDE w:val="0"/>
+        <w:autoSpaceDN w:val="0"/>
+        <w:adjustRightInd w:val="0"/>
+        <w:rPr>
+          <w:rFonts w:ascii="Times New Roman" w:hAnsi="Times New Roman" w:cs="Times New Roman"/>
+          <w:color w:val="000000"/>
+          <w:sz w:val="22"/>
+          <w:szCs w:val="22"/>
+        </w:rPr>
+      </w:pPr>
+    </w:p>
+    <w:p>
+      <w:pPr>
+        <w:pStyle w:val="ListParagraph"/>
+        <w:widowControl w:val="0"/>
+        <w:tabs>
+          <w:tab w:val="left" w:pos="560"/>
+          <w:tab w:val="left" w:pos="1120"/>
+          <w:tab w:val="left" w:pos="1680"/>
+          <w:tab w:val="left" w:pos="2240"/>
+          <w:tab w:val="left" w:pos="2800"/>
+          <w:tab w:val="left" w:pos="3360"/>
+          <w:tab w:val="left" w:pos="3920"/>
+          <w:tab w:val="left" w:pos="4480"/>
+          <w:tab w:val="left" w:pos="5040"/>
+          <w:tab w:val="left" w:pos="5600"/>
+          <w:tab w:val="left" w:pos="6160"/>
+          <w:tab w:val="left" w:pos="6720"/>
+        </w:tabs>
+        <w:autoSpaceDE w:val="0"/>
+        <w:autoSpaceDN w:val="0"/>
+        <w:adjustRightInd w:val="0"/>
+        <w:rPr>
+          <w:rFonts w:ascii="Times New Roman" w:hAnsi="Times New Roman" w:cs="Times New Roman"/>
+          <w:color w:val="000000"/>
+          <w:sz w:val="22"/>
+          <w:szCs w:val="22"/>
+        </w:rPr>
+      </w:pPr>
+      <w:r>
+        <w:rPr>
+          <w:rFonts w:ascii="Times New Roman" w:hAnsi="Times New Roman" w:cs="Times New Roman"/>
+          <w:color w:val="000000"/>
+          <w:sz w:val="22"/>
+          <w:szCs w:val="22"/>
+        </w:rPr>
+        <w:t>Median RTT Graph:</w:t>
       </w:r>
     </w:p>
     <w:p>
@@ -196,10 +463,129 @@
       <w:r>
         <w:rPr>
           <w:rFonts w:ascii="Times New Roman" w:hAnsi="Times New Roman" w:cs="Times New Roman"/>
-          <w:color w:val="000000"/>
-          <w:sz w:val="22"/>
-          <w:szCs w:val="22"/>
-        </w:rPr>
+          <w:sz w:val="22"/>
+          <w:szCs w:val="22"/>
+        </w:rPr>
+        <w:t xml:space="preserve">Questions on experiment b: </w:t>
+      </w:r>
+      <w:r>
+        <w:rPr>
+          <w:rFonts w:ascii="MS Mincho" w:eastAsia="MS Mincho" w:hAnsi="MS Mincho" w:cs="MS Mincho"/>
+          <w:sz w:val="22"/>
+          <w:szCs w:val="22"/>
+        </w:rPr>
+        <w:t> +</w:t>
+      </w:r>
+    </w:p>
+    <w:p>
+      <w:pPr>
+        <w:pStyle w:val="ListParagraph"/>
+        <w:numPr>
+          <w:ilvl w:val="0"/>
+          <w:numId w:val="6"/>
+        </w:numPr>
+        <w:rPr>
+          <w:rFonts w:ascii="Times New Roman" w:hAnsi="Times New Roman" w:cs="Times New Roman"/>
+          <w:sz w:val="22"/>
+          <w:szCs w:val="22"/>
+        </w:rPr>
+      </w:pPr>
+      <w:r>
+        <w:rPr>
+          <w:rFonts w:ascii="Times New Roman" w:hAnsi="Times New Roman" w:cs="Times New Roman"/>
+          <w:sz w:val="22"/>
+          <w:szCs w:val="22"/>
+        </w:rPr>
+        <w:t xml:space="preserve">What are the median RTT and maximum RTT for each website? What loss rate do you observe? </w:t>
+      </w:r>
+      <w:r>
+        <w:rPr>
+          <w:rFonts w:ascii="MS Mincho" w:eastAsia="MS Mincho" w:hAnsi="MS Mincho" w:cs="MS Mincho"/>
+          <w:sz w:val="22"/>
+          <w:szCs w:val="22"/>
+        </w:rPr>
+        <w:t> +</w:t>
+      </w:r>
+    </w:p>
+    <w:p>
+      <w:pPr>
+        <w:pStyle w:val="ListParagraph"/>
+        <w:rPr>
+          <w:rFonts w:ascii="Times New Roman" w:hAnsi="Times New Roman" w:cs="Times New Roman"/>
+          <w:sz w:val="22"/>
+          <w:szCs w:val="22"/>
+        </w:rPr>
+      </w:pPr>
+    </w:p>
+    <w:p>
+      <w:pPr>
+        <w:pStyle w:val="ListParagraph"/>
+        <w:rPr>
+          <w:rFonts w:ascii="Times New Roman" w:hAnsi="Times New Roman" w:cs="Times New Roman"/>
+          <w:sz w:val="22"/>
+          <w:szCs w:val="22"/>
+        </w:rPr>
+      </w:pPr>
+    </w:p>
+    <w:p>
+      <w:pPr>
+        <w:pStyle w:val="ListParagraph"/>
+        <w:rPr>
+          <w:rFonts w:ascii="Times New Roman" w:hAnsi="Times New Roman" w:cs="Times New Roman"/>
+          <w:sz w:val="22"/>
+          <w:szCs w:val="22"/>
+        </w:rPr>
+      </w:pPr>
+    </w:p>
+    <w:p>
+      <w:pPr>
+        <w:pStyle w:val="ListParagraph"/>
+        <w:rPr>
+          <w:rFonts w:ascii="Times New Roman" w:hAnsi="Times New Roman" w:cs="Times New Roman"/>
+          <w:sz w:val="22"/>
+          <w:szCs w:val="22"/>
+        </w:rPr>
+      </w:pPr>
+    </w:p>
+    <w:p>
+      <w:pPr>
+        <w:pStyle w:val="ListParagraph"/>
+        <w:rPr>
+          <w:rFonts w:ascii="Times New Roman" w:hAnsi="Times New Roman" w:cs="Times New Roman"/>
+          <w:sz w:val="22"/>
+          <w:szCs w:val="22"/>
+        </w:rPr>
+      </w:pPr>
+    </w:p>
+    <w:p>
+      <w:pPr>
+        <w:pStyle w:val="ListParagraph"/>
+        <w:rPr>
+          <w:rFonts w:ascii="Times New Roman" w:hAnsi="Times New Roman" w:cs="Times New Roman"/>
+          <w:sz w:val="22"/>
+          <w:szCs w:val="22"/>
+        </w:rPr>
+      </w:pPr>
+    </w:p>
+    <w:p>
+      <w:pPr>
+        <w:pStyle w:val="ListParagraph"/>
+        <w:rPr>
+          <w:rFonts w:ascii="Times New Roman" w:hAnsi="Times New Roman" w:cs="Times New Roman"/>
+          <w:sz w:val="22"/>
+          <w:szCs w:val="22"/>
+        </w:rPr>
+      </w:pPr>
+      <w:r>
+        <w:rPr>
+          <w:rFonts w:ascii="Times New Roman" w:hAnsi="Times New Roman" w:cs="Times New Roman"/>
+          <w:color w:val="000000"/>
+          <w:sz w:val="22"/>
+          <w:szCs w:val="22"/>
+        </w:rPr>
+        <w:lastRenderedPageBreak/>
         <w:t xml:space="preserve">todayhumor.co.kr </w:t>
       </w:r>
     </w:p>
@@ -513,6 +899,65 @@
     </w:p>
     <w:p>
       <w:pPr>
+        <w:pStyle w:val="ListParagraph"/>
+        <w:ind w:firstLine="720"/>
+        <w:rPr>
+          <w:rFonts w:ascii="Times New Roman" w:hAnsi="Times New Roman" w:cs="Times New Roman"/>
+          <w:color w:val="000000"/>
+          <w:sz w:val="22"/>
+          <w:szCs w:val="22"/>
+        </w:rPr>
+      </w:pPr>
+    </w:p>
+    <w:p>
+      <w:pPr>
+        <w:pStyle w:val="ListParagraph"/>
+        <w:numPr>
+          <w:ilvl w:val="0"/>
+          <w:numId w:val="6"/>
+        </w:numPr>
+        <w:rPr>
+          <w:rFonts w:ascii="Times New Roman" w:hAnsi="Times New Roman" w:cs="Times New Roman"/>
+          <w:color w:val="000000"/>
+          <w:sz w:val="22"/>
+          <w:szCs w:val="22"/>
+        </w:rPr>
+      </w:pPr>
+      <w:r>
+        <w:rPr>
+          <w:rFonts w:ascii="Times New Roman" w:hAnsi="Times New Roman" w:cs="Times New Roman"/>
+          <w:color w:val="000000"/>
+          <w:sz w:val="22"/>
+          <w:szCs w:val="22"/>
+        </w:rPr>
+        <w:t>Using the plot functions to and rtt b raw.json, please plot a CDF of the RTT for each website. You can plot the four CDFs on the same graph. Be sure to include a legend so we know which CDF corresponds to which of the four websites.</w:t>
+      </w:r>
+      <w:r>
+        <w:rPr>
+          <w:rFonts w:ascii="MS Mincho" w:eastAsia="MS Mincho" w:hAnsi="MS Mincho" w:cs="MS Mincho"/>
+          <w:color w:val="000000"/>
+          <w:sz w:val="22"/>
+          <w:szCs w:val="22"/>
+        </w:rPr>
+        <w:t> + +</w:t>
+      </w:r>
+    </w:p>
+    <w:p>
+      <w:pPr>
+        <w:pStyle w:val="ListParagraph"/>
+        <w:ind w:firstLine="720"/>
+        <w:rPr>
+          <w:rFonts w:ascii="Times New Roman" w:hAnsi="Times New Roman" w:cs="Times New Roman"/>
+          <w:color w:val="000000"/>
+          <w:sz w:val="22"/>
+          <w:szCs w:val="22"/>
+        </w:rPr>
+      </w:pPr>
+    </w:p>
+    <w:p>
+      <w:pPr>
         <w:rPr>
           <w:rFonts w:ascii="Times New Roman" w:hAnsi="Times New Roman" w:cs="Times New Roman"/>
           <w:sz w:val="22"/>
@@ -526,7 +971,6 @@
           <w:sz w:val="22"/>
           <w:szCs w:val="22"/>
         </w:rPr>
-        <w:lastRenderedPageBreak/>
         <w:drawing>
           <wp:inline distT="0" distB="0" distL="0" distR="0" wp14:anchorId="6DCA49F2" wp14:editId="0483C0F4">
             <wp:extent cx="5943600" cy="4460240"/>
@@ -596,6 +1040,75 @@
           <w:sz w:val="22"/>
           <w:szCs w:val="22"/>
         </w:rPr>
+        <w:t xml:space="preserve">In this question, you will analyze the ping times to two websites and compare the results to the expected speed-of-light times. The websites are google.com (located in Mountain View, CA, USA) and zanvarsity.ac.tz (located in Zanzibar, Tanzania). You can use your ping data from experiment b. The distance from Berkeley to Mountain view is 35.23 miles, and the distance from Berkeley to Zanzibar is 9,953.50 miles. </w:t>
+      </w:r>
+      <w:r>
+        <w:rPr>
+          <w:rFonts w:ascii="MS Mincho" w:eastAsia="MS Mincho" w:hAnsi="MS Mincho" w:cs="MS Mincho"/>
+          <w:sz w:val="22"/>
+          <w:szCs w:val="22"/>
+        </w:rPr>
+        <w:t> +</w:t>
+      </w:r>
+    </w:p>
+    <w:p>
+      <w:pPr>
+        <w:pStyle w:val="ListParagraph"/>
+        <w:rPr>
+          <w:rFonts w:ascii="Times New Roman" w:hAnsi="Times New Roman" w:cs="Times New Roman"/>
+          <w:sz w:val="22"/>
+          <w:szCs w:val="22"/>
+        </w:rPr>
+      </w:pPr>
+    </w:p>
+    <w:p>
+      <w:pPr>
+        <w:pStyle w:val="ListParagraph"/>
+        <w:numPr>
+          <w:ilvl w:val="0"/>
+          <w:numId w:val="7"/>
+        </w:numPr>
+        <w:rPr>
+          <w:rFonts w:ascii="Times New Roman" w:hAnsi="Times New Roman" w:cs="Times New Roman"/>
+          <w:sz w:val="22"/>
+          <w:szCs w:val="22"/>
+        </w:rPr>
+      </w:pPr>
+      <w:r>
+        <w:rPr>
+          <w:rFonts w:ascii="Times New Roman" w:hAnsi="Times New Roman" w:cs="Times New Roman"/>
+          <w:sz w:val="22"/>
+          <w:szCs w:val="22"/>
+        </w:rPr>
+        <w:t>Compare the median ping time to the speed of light time. What’s the multiplier for each server (calculate as [ping time / speed of light time])?</w:t>
+      </w:r>
+    </w:p>
+    <w:p>
+      <w:pPr>
+        <w:pStyle w:val="ListParagraph"/>
+        <w:rPr>
+          <w:rFonts w:ascii="Times New Roman" w:hAnsi="Times New Roman" w:cs="Times New Roman"/>
+          <w:sz w:val="22"/>
+          <w:szCs w:val="22"/>
+        </w:rPr>
+      </w:pPr>
+    </w:p>
+    <w:p>
+      <w:pPr>
+        <w:pStyle w:val="ListParagraph"/>
+        <w:rPr>
+          <w:rFonts w:ascii="Times New Roman" w:hAnsi="Times New Roman" w:cs="Times New Roman"/>
+          <w:sz w:val="22"/>
+          <w:szCs w:val="22"/>
+        </w:rPr>
+      </w:pPr>
+      <w:r>
+        <w:rPr>
+          <w:rFonts w:ascii="Times New Roman" w:hAnsi="Times New Roman" w:cs="Times New Roman"/>
+          <w:sz w:val="22"/>
+          <w:szCs w:val="22"/>
+        </w:rPr>
         <w:t xml:space="preserve">google.com </w:t>
       </w:r>
       <w:r>
@@ -628,7 +1141,67 @@
           <w:sz w:val="22"/>
           <w:szCs w:val="22"/>
         </w:rPr>
-        <w:t>. Queueing delays contribute to the extra delay in ping times as compared to speed of light. Speed of light is not constant in all mediums, i.e. we assumed speed of light in a vacuum, whereas it may travel through different mediums such as glass, metal, etc.</w:t>
+        <w:t>.</w:t>
+      </w:r>
+    </w:p>
+    <w:p>
+      <w:pPr>
+        <w:pStyle w:val="ListParagraph"/>
+        <w:rPr>
+          <w:rFonts w:ascii="Times New Roman" w:hAnsi="Times New Roman" w:cs="Times New Roman"/>
+          <w:sz w:val="22"/>
+          <w:szCs w:val="22"/>
+        </w:rPr>
+      </w:pPr>
+    </w:p>
+    <w:p>
+      <w:pPr>
+        <w:pStyle w:val="ListParagraph"/>
+        <w:numPr>
+          <w:ilvl w:val="0"/>
+          <w:numId w:val="8"/>
+        </w:numPr>
+        <w:rPr>
+          <w:rFonts w:ascii="Times New Roman" w:hAnsi="Times New Roman" w:cs="Times New Roman"/>
+          <w:sz w:val="22"/>
+          <w:szCs w:val="22"/>
+        </w:rPr>
+      </w:pPr>
+      <w:r>
+        <w:rPr>
+          <w:rFonts w:ascii="Times New Roman" w:hAnsi="Times New Roman" w:cs="Times New Roman"/>
+          <w:sz w:val="22"/>
+          <w:szCs w:val="22"/>
+        </w:rPr>
+        <w:t>Using one sentence each, list two reasons why the ping time is not equal to the speed of light time. Plausible but unlikely answers (e.g., “a bear chewed through the wire, causing a long delay) will not receive full credit.</w:t>
+      </w:r>
+    </w:p>
+    <w:p>
+      <w:pPr>
+        <w:pStyle w:val="ListParagraph"/>
+        <w:rPr>
+          <w:rFonts w:ascii="Times New Roman" w:hAnsi="Times New Roman" w:cs="Times New Roman"/>
+          <w:sz w:val="22"/>
+          <w:szCs w:val="22"/>
+        </w:rPr>
+      </w:pPr>
+    </w:p>
+    <w:p>
+      <w:pPr>
+        <w:pStyle w:val="ListParagraph"/>
+        <w:rPr>
+          <w:rFonts w:ascii="Times New Roman" w:hAnsi="Times New Roman" w:cs="Times New Roman"/>
+          <w:sz w:val="22"/>
+          <w:szCs w:val="22"/>
+        </w:rPr>
+      </w:pPr>
+      <w:r>
+        <w:rPr>
+          <w:rFonts w:ascii="Times New Roman" w:hAnsi="Times New Roman" w:cs="Times New Roman"/>
+          <w:sz w:val="22"/>
+          <w:szCs w:val="22"/>
+        </w:rPr>
+        <w:t>Queueing delays contribute to the extra delay in ping times as compared to speed of light. Speed of light is not constant in all mediums, i.e. we assumed speed of light in a vacuum, whereas it may travel through different mediums such as glass, metal, etc.</w:t>
       </w:r>
     </w:p>
     <w:p>
@@ -658,6 +1231,1265 @@
         </w:rPr>
         <w:t>Routing:</w:t>
       </w:r>
+    </w:p>
+    <w:p>
+      <w:pPr>
+        <w:rPr>
+          <w:rFonts w:ascii="Times New Roman" w:hAnsi="Times New Roman" w:cs="Times New Roman"/>
+          <w:b/>
+          <w:sz w:val="22"/>
+          <w:szCs w:val="22"/>
+        </w:rPr>
+      </w:pPr>
+    </w:p>
+    <w:p>
+      <w:pPr>
+        <w:numPr>
+          <w:ilvl w:val="0"/>
+          <w:numId w:val="9"/>
+        </w:numPr>
+        <w:rPr>
+          <w:rFonts w:ascii="Times New Roman" w:hAnsi="Times New Roman" w:cs="Times New Roman"/>
+          <w:sz w:val="22"/>
+          <w:szCs w:val="22"/>
+        </w:rPr>
+      </w:pPr>
+      <w:r>
+        <w:rPr>
+          <w:rFonts w:ascii="Times New Roman" w:hAnsi="Times New Roman" w:cs="Times New Roman"/>
+          <w:sz w:val="22"/>
+          <w:szCs w:val="22"/>
+        </w:rPr>
+        <w:t>Answer the following questions using the results obtained from experiment a.</w:t>
+      </w:r>
+    </w:p>
+    <w:p>
+      <w:pPr>
+        <w:numPr>
+          <w:ilvl w:val="1"/>
+          <w:numId w:val="9"/>
+        </w:numPr>
+        <w:rPr>
+          <w:rFonts w:ascii="Times New Roman" w:hAnsi="Times New Roman" w:cs="Times New Roman"/>
+          <w:sz w:val="22"/>
+          <w:szCs w:val="22"/>
+        </w:rPr>
+      </w:pPr>
+      <w:r>
+        <w:rPr>
+          <w:rFonts w:ascii="Times New Roman" w:hAnsi="Times New Roman" w:cs="Times New Roman"/>
+          <w:sz w:val="22"/>
+          <w:szCs w:val="22"/>
+        </w:rPr>
+        <w:t>Which ASes are Berkeley directly connected to?</w:t>
+      </w:r>
+    </w:p>
+    <w:p>
+      <w:pPr>
+        <w:ind w:left="1080"/>
+        <w:rPr>
+          <w:rFonts w:ascii="Times New Roman" w:hAnsi="Times New Roman" w:cs="Times New Roman"/>
+          <w:sz w:val="22"/>
+          <w:szCs w:val="22"/>
+        </w:rPr>
+      </w:pPr>
+    </w:p>
+    <w:p>
+      <w:pPr>
+        <w:ind w:left="360" w:firstLine="720"/>
+        <w:rPr>
+          <w:rFonts w:ascii="Times New Roman" w:hAnsi="Times New Roman" w:cs="Times New Roman"/>
+          <w:sz w:val="22"/>
+          <w:szCs w:val="22"/>
+        </w:rPr>
+      </w:pPr>
+      <w:r>
+        <w:rPr>
+          <w:rFonts w:ascii="Times New Roman" w:hAnsi="Times New Roman" w:cs="Times New Roman"/>
+          <w:sz w:val="22"/>
+          <w:szCs w:val="22"/>
+        </w:rPr>
+        <w:t>Just</w:t>
+      </w:r>
+      <w:r>
+        <w:rPr>
+          <w:rFonts w:ascii="Times New Roman" w:hAnsi="Times New Roman" w:cs="Times New Roman"/>
+          <w:sz w:val="22"/>
+          <w:szCs w:val="22"/>
+        </w:rPr>
+        <w:t xml:space="preserve"> AS2152</w:t>
+      </w:r>
+      <w:r>
+        <w:rPr>
+          <w:rFonts w:ascii="Times New Roman" w:hAnsi="Times New Roman" w:cs="Times New Roman"/>
+          <w:sz w:val="22"/>
+          <w:szCs w:val="22"/>
+        </w:rPr>
+        <w:t>.</w:t>
+      </w:r>
+    </w:p>
+    <w:p>
+      <w:pPr>
+        <w:rPr>
+          <w:rFonts w:ascii="Times New Roman" w:hAnsi="Times New Roman" w:cs="Times New Roman"/>
+          <w:sz w:val="22"/>
+          <w:szCs w:val="22"/>
+        </w:rPr>
+      </w:pPr>
+    </w:p>
+    <w:p>
+      <w:pPr>
+        <w:numPr>
+          <w:ilvl w:val="1"/>
+          <w:numId w:val="9"/>
+        </w:numPr>
+        <w:rPr>
+          <w:rFonts w:ascii="Times New Roman" w:hAnsi="Times New Roman" w:cs="Times New Roman"/>
+          <w:sz w:val="22"/>
+          <w:szCs w:val="22"/>
+        </w:rPr>
+      </w:pPr>
+      <w:r>
+        <w:rPr>
+          <w:rFonts w:ascii="Times New Roman" w:hAnsi="Times New Roman" w:cs="Times New Roman"/>
+          <w:sz w:val="22"/>
+          <w:szCs w:val="22"/>
+        </w:rPr>
+        <w:t>Which traceroute traverses the most number of ASes? How about the least number of ASes?</w:t>
+      </w:r>
+    </w:p>
+    <w:p>
+      <w:pPr>
+        <w:ind w:left="720"/>
+        <w:rPr>
+          <w:rFonts w:ascii="Times New Roman" w:hAnsi="Times New Roman" w:cs="Times New Roman"/>
+          <w:sz w:val="22"/>
+          <w:szCs w:val="22"/>
+        </w:rPr>
+      </w:pPr>
+    </w:p>
+    <w:p>
+      <w:pPr>
+        <w:ind w:left="1080"/>
+        <w:rPr>
+          <w:rFonts w:ascii="Times New Roman" w:hAnsi="Times New Roman" w:cs="Times New Roman"/>
+          <w:sz w:val="22"/>
+          <w:szCs w:val="22"/>
+        </w:rPr>
+      </w:pPr>
+      <w:r>
+        <w:rPr>
+          <w:rFonts w:ascii="Times New Roman" w:hAnsi="Times New Roman" w:cs="Times New Roman"/>
+          <w:sz w:val="22"/>
+          <w:szCs w:val="22"/>
+        </w:rPr>
+        <w:t>The trace</w:t>
+      </w:r>
+      <w:r>
+        <w:rPr>
+          <w:rFonts w:ascii="Times New Roman" w:hAnsi="Times New Roman" w:cs="Times New Roman"/>
+          <w:sz w:val="22"/>
+          <w:szCs w:val="22"/>
+        </w:rPr>
+        <w:t>s</w:t>
+      </w:r>
+      <w:r>
+        <w:rPr>
+          <w:rFonts w:ascii="Times New Roman" w:hAnsi="Times New Roman" w:cs="Times New Roman"/>
+          <w:sz w:val="22"/>
+          <w:szCs w:val="22"/>
+        </w:rPr>
+        <w:t xml:space="preserve"> to zanvarsity.ac.tz </w:t>
+      </w:r>
+      <w:r>
+        <w:rPr>
+          <w:rFonts w:ascii="Times New Roman" w:hAnsi="Times New Roman" w:cs="Times New Roman"/>
+          <w:sz w:val="22"/>
+          <w:szCs w:val="22"/>
+        </w:rPr>
+        <w:t>and vutbr.cz trace the most ASes with 6 each. The traceroute to Berkeley.edu has the least number of ASes, with just 2. (These are counting 0 as a separate AS.)</w:t>
+      </w:r>
+    </w:p>
+    <w:p>
+      <w:pPr>
+        <w:rPr>
+          <w:rFonts w:ascii="Times New Roman" w:hAnsi="Times New Roman" w:cs="Times New Roman"/>
+          <w:sz w:val="22"/>
+          <w:szCs w:val="22"/>
+        </w:rPr>
+      </w:pPr>
+    </w:p>
+    <w:p>
+      <w:pPr>
+        <w:numPr>
+          <w:ilvl w:val="1"/>
+          <w:numId w:val="9"/>
+        </w:numPr>
+        <w:rPr>
+          <w:rFonts w:ascii="Times New Roman" w:hAnsi="Times New Roman" w:cs="Times New Roman"/>
+          <w:sz w:val="22"/>
+          <w:szCs w:val="22"/>
+        </w:rPr>
+      </w:pPr>
+      <w:r>
+        <w:rPr>
+          <w:rFonts w:ascii="Times New Roman" w:hAnsi="Times New Roman" w:cs="Times New Roman"/>
+          <w:sz w:val="22"/>
+          <w:szCs w:val="22"/>
+        </w:rPr>
+        <w:t>Which websites' routes are load-balanced?</w:t>
+      </w:r>
+    </w:p>
+    <w:p>
+      <w:pPr>
+        <w:rPr>
+          <w:rFonts w:ascii="Times New Roman" w:hAnsi="Times New Roman" w:cs="Times New Roman"/>
+          <w:sz w:val="22"/>
+          <w:szCs w:val="22"/>
+        </w:rPr>
+      </w:pPr>
+    </w:p>
+    <w:p>
+      <w:pPr>
+        <w:ind w:left="1080"/>
+        <w:rPr>
+          <w:rFonts w:ascii="Times New Roman" w:hAnsi="Times New Roman" w:cs="Times New Roman"/>
+          <w:sz w:val="22"/>
+          <w:szCs w:val="22"/>
+        </w:rPr>
+      </w:pPr>
+      <w:r>
+        <w:rPr>
+          <w:rFonts w:ascii="Times New Roman" w:hAnsi="Times New Roman" w:cs="Times New Roman"/>
+          <w:sz w:val="22"/>
+          <w:szCs w:val="22"/>
+        </w:rPr>
+        <w:t>You can tell which websites’ routes are load-balanced by seeing if any of there intermediate hops have multiple ip addresses through all the runs.</w:t>
+      </w:r>
+    </w:p>
+    <w:p>
+      <w:pPr>
+        <w:ind w:left="1080"/>
+        <w:rPr>
+          <w:rFonts w:ascii="Times New Roman" w:hAnsi="Times New Roman" w:cs="Times New Roman"/>
+          <w:sz w:val="22"/>
+          <w:szCs w:val="22"/>
+        </w:rPr>
+      </w:pPr>
+    </w:p>
+    <w:p>
+      <w:pPr>
+        <w:ind w:left="1080"/>
+        <w:rPr>
+          <w:rFonts w:ascii="Times New Roman" w:hAnsi="Times New Roman" w:cs="Times New Roman"/>
+          <w:sz w:val="22"/>
+          <w:szCs w:val="22"/>
+        </w:rPr>
+      </w:pPr>
+      <w:r>
+        <w:rPr>
+          <w:rFonts w:ascii="Times New Roman" w:hAnsi="Times New Roman" w:cs="Times New Roman"/>
+          <w:sz w:val="22"/>
+          <w:szCs w:val="22"/>
+        </w:rPr>
+        <w:t>The load-balanced website routes are:</w:t>
+      </w:r>
+    </w:p>
+    <w:p>
+      <w:pPr>
+        <w:ind w:left="1080"/>
+        <w:rPr>
+          <w:rFonts w:ascii="Times New Roman" w:hAnsi="Times New Roman" w:cs="Times New Roman"/>
+          <w:sz w:val="22"/>
+          <w:szCs w:val="22"/>
+        </w:rPr>
+      </w:pPr>
+      <w:r>
+        <w:rPr>
+          <w:rFonts w:ascii="Times New Roman" w:hAnsi="Times New Roman" w:cs="Times New Roman"/>
+          <w:sz w:val="22"/>
+          <w:szCs w:val="22"/>
+        </w:rPr>
+        <w:t xml:space="preserve">Google.com, facebook.com, allspice.lcs.mit.edu, todayhumor.co.kr, </w:t>
+      </w:r>
+      <w:hyperlink r:id="rId7" w:history="1">
+        <w:r>
+          <w:rPr>
+            <w:rStyle w:val="Hyperlink"/>
+            <w:rFonts w:ascii="Times New Roman" w:hAnsi="Times New Roman" w:cs="Times New Roman"/>
+            <w:sz w:val="22"/>
+            <w:szCs w:val="22"/>
+          </w:rPr>
+          <w:t>www.city.kobe.lg.jp</w:t>
+        </w:r>
+      </w:hyperlink>
+      <w:r>
+        <w:rPr>
+          <w:rFonts w:ascii="Times New Roman" w:hAnsi="Times New Roman" w:cs="Times New Roman"/>
+          <w:sz w:val="22"/>
+          <w:szCs w:val="22"/>
+        </w:rPr>
+        <w:t xml:space="preserve">, zanvarsity.ac.tz. </w:t>
+      </w:r>
+    </w:p>
+    <w:p>
+      <w:pPr>
+        <w:ind w:left="1080"/>
+        <w:rPr>
+          <w:rFonts w:ascii="Times New Roman" w:hAnsi="Times New Roman" w:cs="Times New Roman"/>
+          <w:sz w:val="22"/>
+          <w:szCs w:val="22"/>
+        </w:rPr>
+      </w:pPr>
+    </w:p>
+    <w:p>
+      <w:pPr>
+        <w:ind w:left="1080"/>
+        <w:rPr>
+          <w:rFonts w:ascii="Times New Roman" w:hAnsi="Times New Roman" w:cs="Times New Roman"/>
+          <w:sz w:val="22"/>
+          <w:szCs w:val="22"/>
+        </w:rPr>
+      </w:pPr>
+      <w:r>
+        <w:rPr>
+          <w:rFonts w:ascii="Times New Roman" w:hAnsi="Times New Roman" w:cs="Times New Roman"/>
+          <w:sz w:val="22"/>
+          <w:szCs w:val="22"/>
+        </w:rPr>
+        <w:t xml:space="preserve">The only non-loadbalanced sites appear to be </w:t>
+      </w:r>
+      <w:hyperlink r:id="rId8" w:history="1">
+        <w:r>
+          <w:rPr>
+            <w:rStyle w:val="Hyperlink"/>
+            <w:rFonts w:ascii="Times New Roman" w:hAnsi="Times New Roman" w:cs="Times New Roman"/>
+            <w:sz w:val="22"/>
+            <w:szCs w:val="22"/>
+          </w:rPr>
+          <w:t>www.vutbr.cz</w:t>
+        </w:r>
+      </w:hyperlink>
+      <w:r>
+        <w:rPr>
+          <w:rFonts w:ascii="Times New Roman" w:hAnsi="Times New Roman" w:cs="Times New Roman"/>
+          <w:sz w:val="22"/>
+          <w:szCs w:val="22"/>
+        </w:rPr>
+        <w:t xml:space="preserve"> and </w:t>
+      </w:r>
+      <w:hyperlink r:id="rId9" w:history="1">
+        <w:r>
+          <w:rPr>
+            <w:rStyle w:val="Hyperlink"/>
+            <w:rFonts w:ascii="Times New Roman" w:hAnsi="Times New Roman" w:cs="Times New Roman"/>
+            <w:sz w:val="22"/>
+            <w:szCs w:val="22"/>
+          </w:rPr>
+          <w:t>www.berkeley.edu</w:t>
+        </w:r>
+      </w:hyperlink>
+      <w:r>
+        <w:rPr>
+          <w:rFonts w:ascii="Times New Roman" w:hAnsi="Times New Roman" w:cs="Times New Roman"/>
+          <w:sz w:val="22"/>
+          <w:szCs w:val="22"/>
+        </w:rPr>
+        <w:t>.</w:t>
+      </w:r>
+    </w:p>
+    <w:p>
+      <w:pPr>
+        <w:ind w:left="1080"/>
+        <w:rPr>
+          <w:rFonts w:ascii="Times New Roman" w:hAnsi="Times New Roman" w:cs="Times New Roman"/>
+          <w:sz w:val="22"/>
+          <w:szCs w:val="22"/>
+        </w:rPr>
+      </w:pPr>
+    </w:p>
+    <w:p>
+      <w:pPr>
+        <w:numPr>
+          <w:ilvl w:val="1"/>
+          <w:numId w:val="9"/>
+        </w:numPr>
+        <w:rPr>
+          <w:rFonts w:ascii="Times New Roman" w:hAnsi="Times New Roman" w:cs="Times New Roman"/>
+          <w:sz w:val="22"/>
+          <w:szCs w:val="22"/>
+        </w:rPr>
+      </w:pPr>
+      <w:r>
+        <w:rPr>
+          <w:rFonts w:ascii="Times New Roman" w:hAnsi="Times New Roman" w:cs="Times New Roman"/>
+          <w:sz w:val="22"/>
+          <w:szCs w:val="22"/>
+        </w:rPr>
+        <w:t>Are the observed routes stable over multiple runs? For each website, how many unique routes did you observe?</w:t>
+      </w:r>
+    </w:p>
+    <w:p>
+      <w:pPr>
+        <w:ind w:left="1080"/>
+        <w:rPr>
+          <w:rFonts w:ascii="Times New Roman" w:hAnsi="Times New Roman" w:cs="Times New Roman"/>
+          <w:sz w:val="22"/>
+          <w:szCs w:val="22"/>
+        </w:rPr>
+      </w:pPr>
+      <w:r>
+        <w:rPr>
+          <w:rFonts w:ascii="Times New Roman" w:hAnsi="Times New Roman" w:cs="Times New Roman"/>
+          <w:sz w:val="22"/>
+          <w:szCs w:val="22"/>
+        </w:rPr>
+        <w:t>Observed routes are stable for some sites but not others. The number of unique runs per site:</w:t>
+      </w:r>
+    </w:p>
+    <w:p>
+      <w:pPr>
+        <w:ind w:left="1080"/>
+        <w:rPr>
+          <w:rFonts w:ascii="Times New Roman" w:hAnsi="Times New Roman" w:cs="Times New Roman"/>
+          <w:sz w:val="22"/>
+          <w:szCs w:val="22"/>
+        </w:rPr>
+      </w:pPr>
+      <w:r>
+        <w:rPr>
+          <w:rFonts w:ascii="Times New Roman" w:hAnsi="Times New Roman" w:cs="Times New Roman"/>
+          <w:sz w:val="22"/>
+          <w:szCs w:val="22"/>
+        </w:rPr>
+        <w:t xml:space="preserve">- </w:t>
+      </w:r>
+      <w:hyperlink r:id="rId10" w:history="1">
+        <w:r>
+          <w:rPr>
+            <w:rStyle w:val="Hyperlink"/>
+            <w:rFonts w:ascii="Times New Roman" w:hAnsi="Times New Roman" w:cs="Times New Roman"/>
+            <w:sz w:val="22"/>
+            <w:szCs w:val="22"/>
+          </w:rPr>
+          <w:t>www.vut</w:t>
+        </w:r>
+        <w:r>
+          <w:rPr>
+            <w:rStyle w:val="Hyperlink"/>
+            <w:rFonts w:ascii="Times New Roman" w:hAnsi="Times New Roman" w:cs="Times New Roman"/>
+            <w:sz w:val="22"/>
+            <w:szCs w:val="22"/>
+          </w:rPr>
+          <w:t>b</w:t>
+        </w:r>
+        <w:r>
+          <w:rPr>
+            <w:rStyle w:val="Hyperlink"/>
+            <w:rFonts w:ascii="Times New Roman" w:hAnsi="Times New Roman" w:cs="Times New Roman"/>
+            <w:sz w:val="22"/>
+            <w:szCs w:val="22"/>
+          </w:rPr>
+          <w:t>r.cz</w:t>
+        </w:r>
+      </w:hyperlink>
+      <w:r>
+        <w:rPr>
+          <w:rFonts w:ascii="Times New Roman" w:hAnsi="Times New Roman" w:cs="Times New Roman"/>
+          <w:sz w:val="22"/>
+          <w:szCs w:val="22"/>
+        </w:rPr>
+        <w:t>: 1</w:t>
+      </w:r>
+    </w:p>
+    <w:p>
+      <w:pPr>
+        <w:ind w:left="1080"/>
+        <w:rPr>
+          <w:rFonts w:ascii="Times New Roman" w:hAnsi="Times New Roman" w:cs="Times New Roman"/>
+          <w:sz w:val="22"/>
+          <w:szCs w:val="22"/>
+        </w:rPr>
+      </w:pPr>
+      <w:r>
+        <w:rPr>
+          <w:rFonts w:ascii="Times New Roman" w:hAnsi="Times New Roman" w:cs="Times New Roman"/>
+          <w:sz w:val="22"/>
+          <w:szCs w:val="22"/>
+        </w:rPr>
+        <w:t>- todayhumor.co.kr: 5</w:t>
+      </w:r>
+    </w:p>
+    <w:p>
+      <w:pPr>
+        <w:ind w:left="1080"/>
+        <w:rPr>
+          <w:rFonts w:ascii="Times New Roman" w:hAnsi="Times New Roman" w:cs="Times New Roman"/>
+          <w:sz w:val="22"/>
+          <w:szCs w:val="22"/>
+        </w:rPr>
+      </w:pPr>
+      <w:r>
+        <w:rPr>
+          <w:rFonts w:ascii="Times New Roman" w:hAnsi="Times New Roman" w:cs="Times New Roman"/>
+          <w:sz w:val="22"/>
+          <w:szCs w:val="22"/>
+        </w:rPr>
+        <w:t>- google.com: 1</w:t>
+      </w:r>
+    </w:p>
+    <w:p>
+      <w:pPr>
+        <w:ind w:left="1080"/>
+        <w:rPr>
+          <w:rFonts w:ascii="Times New Roman" w:hAnsi="Times New Roman" w:cs="Times New Roman"/>
+          <w:sz w:val="22"/>
+          <w:szCs w:val="22"/>
+        </w:rPr>
+      </w:pPr>
+      <w:r>
+        <w:rPr>
+          <w:rFonts w:ascii="Times New Roman" w:hAnsi="Times New Roman" w:cs="Times New Roman"/>
+          <w:sz w:val="22"/>
+          <w:szCs w:val="22"/>
+        </w:rPr>
+        <w:t>- www.city.kobe.lg.jp: 5</w:t>
+      </w:r>
+    </w:p>
+    <w:p>
+      <w:pPr>
+        <w:ind w:left="1080"/>
+        <w:rPr>
+          <w:rFonts w:ascii="Times New Roman" w:hAnsi="Times New Roman" w:cs="Times New Roman"/>
+          <w:sz w:val="22"/>
+          <w:szCs w:val="22"/>
+        </w:rPr>
+      </w:pPr>
+      <w:r>
+        <w:rPr>
+          <w:rFonts w:ascii="Times New Roman" w:hAnsi="Times New Roman" w:cs="Times New Roman"/>
+          <w:sz w:val="22"/>
+          <w:szCs w:val="22"/>
+        </w:rPr>
+        <w:t>- www.berkeley.edu: 1</w:t>
+      </w:r>
+    </w:p>
+    <w:p>
+      <w:pPr>
+        <w:ind w:left="1080"/>
+        <w:rPr>
+          <w:rFonts w:ascii="Times New Roman" w:hAnsi="Times New Roman" w:cs="Times New Roman"/>
+          <w:sz w:val="22"/>
+          <w:szCs w:val="22"/>
+        </w:rPr>
+      </w:pPr>
+      <w:r>
+        <w:rPr>
+          <w:rFonts w:ascii="Times New Roman" w:hAnsi="Times New Roman" w:cs="Times New Roman"/>
+          <w:sz w:val="22"/>
+          <w:szCs w:val="22"/>
+        </w:rPr>
+        <w:t>- facebook.com</w:t>
+      </w:r>
+      <w:r>
+        <w:rPr>
+          <w:rFonts w:ascii="Times New Roman" w:hAnsi="Times New Roman" w:cs="Times New Roman"/>
+          <w:sz w:val="22"/>
+          <w:szCs w:val="22"/>
+        </w:rPr>
+        <w:t>: 5</w:t>
+      </w:r>
+    </w:p>
+    <w:p>
+      <w:pPr>
+        <w:ind w:left="1080"/>
+        <w:rPr>
+          <w:rFonts w:ascii="Times New Roman" w:hAnsi="Times New Roman" w:cs="Times New Roman"/>
+          <w:sz w:val="22"/>
+          <w:szCs w:val="22"/>
+        </w:rPr>
+      </w:pPr>
+      <w:r>
+        <w:rPr>
+          <w:rFonts w:ascii="Times New Roman" w:hAnsi="Times New Roman" w:cs="Times New Roman"/>
+          <w:sz w:val="22"/>
+          <w:szCs w:val="22"/>
+        </w:rPr>
+        <w:t>- zanvarsity.ac.tz: 5</w:t>
+      </w:r>
+    </w:p>
+    <w:p>
+      <w:pPr>
+        <w:ind w:left="1080"/>
+        <w:rPr>
+          <w:rFonts w:ascii="Times New Roman" w:hAnsi="Times New Roman" w:cs="Times New Roman"/>
+          <w:sz w:val="22"/>
+          <w:szCs w:val="22"/>
+        </w:rPr>
+      </w:pPr>
+      <w:r>
+        <w:rPr>
+          <w:rFonts w:ascii="Times New Roman" w:hAnsi="Times New Roman" w:cs="Times New Roman"/>
+          <w:sz w:val="22"/>
+          <w:szCs w:val="22"/>
+        </w:rPr>
+        <w:t>- allspice.lcs.mit.edu</w:t>
+      </w:r>
+      <w:r>
+        <w:rPr>
+          <w:rFonts w:ascii="Times New Roman" w:hAnsi="Times New Roman" w:cs="Times New Roman"/>
+          <w:sz w:val="22"/>
+          <w:szCs w:val="22"/>
+        </w:rPr>
+        <w:t>: 3</w:t>
+      </w:r>
+    </w:p>
+    <w:p>
+      <w:pPr>
+        <w:rPr>
+          <w:rFonts w:ascii="Times New Roman" w:hAnsi="Times New Roman" w:cs="Times New Roman"/>
+          <w:sz w:val="22"/>
+          <w:szCs w:val="22"/>
+        </w:rPr>
+      </w:pPr>
+    </w:p>
+    <w:p>
+      <w:pPr>
+        <w:numPr>
+          <w:ilvl w:val="1"/>
+          <w:numId w:val="9"/>
+        </w:numPr>
+        <w:rPr>
+          <w:rFonts w:ascii="Times New Roman" w:hAnsi="Times New Roman" w:cs="Times New Roman"/>
+          <w:sz w:val="22"/>
+          <w:szCs w:val="22"/>
+        </w:rPr>
+      </w:pPr>
+      <w:r>
+        <w:rPr>
+          <w:rFonts w:ascii="Times New Roman" w:hAnsi="Times New Roman" w:cs="Times New Roman"/>
+          <w:sz w:val="22"/>
+          <w:szCs w:val="22"/>
+        </w:rPr>
+        <w:t>Using one sentence, please explain one advantage of having stable routes.</w:t>
+      </w:r>
+    </w:p>
+    <w:p>
+      <w:pPr>
+        <w:ind w:left="1080"/>
+        <w:rPr>
+          <w:rFonts w:ascii="Times New Roman" w:hAnsi="Times New Roman" w:cs="Times New Roman"/>
+          <w:sz w:val="22"/>
+          <w:szCs w:val="22"/>
+        </w:rPr>
+      </w:pPr>
+      <w:r>
+        <w:rPr>
+          <w:rFonts w:ascii="Times New Roman" w:hAnsi="Times New Roman" w:cs="Times New Roman"/>
+          <w:sz w:val="22"/>
+          <w:szCs w:val="22"/>
+        </w:rPr>
+        <w:t>Having stable routes causes more consistent routing performance.</w:t>
+      </w:r>
+    </w:p>
+    <w:p>
+      <w:pPr>
+        <w:rPr>
+          <w:rFonts w:ascii="Times New Roman" w:hAnsi="Times New Roman" w:cs="Times New Roman"/>
+          <w:sz w:val="22"/>
+          <w:szCs w:val="22"/>
+        </w:rPr>
+      </w:pPr>
+    </w:p>
+    <w:p>
+      <w:pPr>
+        <w:numPr>
+          <w:ilvl w:val="0"/>
+          <w:numId w:val="9"/>
+        </w:numPr>
+        <w:rPr>
+          <w:rFonts w:ascii="Times New Roman" w:hAnsi="Times New Roman" w:cs="Times New Roman"/>
+          <w:sz w:val="22"/>
+          <w:szCs w:val="22"/>
+        </w:rPr>
+      </w:pPr>
+      <w:r>
+        <w:rPr>
+          <w:rFonts w:ascii="Times New Roman" w:hAnsi="Times New Roman" w:cs="Times New Roman"/>
+          <w:sz w:val="22"/>
+          <w:szCs w:val="22"/>
+        </w:rPr>
+        <w:t>Answer the following questions using the results obtained from experiment b.</w:t>
+      </w:r>
+    </w:p>
+    <w:p>
+      <w:pPr>
+        <w:numPr>
+          <w:ilvl w:val="1"/>
+          <w:numId w:val="9"/>
+        </w:numPr>
+        <w:rPr>
+          <w:rFonts w:ascii="Times New Roman" w:hAnsi="Times New Roman" w:cs="Times New Roman"/>
+          <w:sz w:val="22"/>
+          <w:szCs w:val="22"/>
+        </w:rPr>
+      </w:pPr>
+      <w:r>
+        <w:rPr>
+          <w:rFonts w:ascii="Times New Roman" w:hAnsi="Times New Roman" w:cs="Times New Roman"/>
+          <w:sz w:val="22"/>
+          <w:szCs w:val="22"/>
+        </w:rPr>
+        <w:t>How many hops do you observe in each route when you run traceroute </w:t>
+      </w:r>
+      <w:r>
+        <w:rPr>
+          <w:rFonts w:ascii="Times New Roman" w:hAnsi="Times New Roman" w:cs="Times New Roman"/>
+          <w:i/>
+          <w:iCs/>
+          <w:sz w:val="22"/>
+          <w:szCs w:val="22"/>
+        </w:rPr>
+        <w:t>from</w:t>
+      </w:r>
+      <w:r>
+        <w:rPr>
+          <w:rFonts w:ascii="Times New Roman" w:hAnsi="Times New Roman" w:cs="Times New Roman"/>
+          <w:sz w:val="22"/>
+          <w:szCs w:val="22"/>
+        </w:rPr>
+        <w:t> your computer? How many hops do you observe in the reverse direction?</w:t>
+      </w:r>
+    </w:p>
+    <w:p>
+      <w:pPr>
+        <w:ind w:left="1080"/>
+        <w:rPr>
+          <w:rFonts w:ascii="Times New Roman" w:hAnsi="Times New Roman" w:cs="Times New Roman"/>
+          <w:sz w:val="22"/>
+          <w:szCs w:val="22"/>
+        </w:rPr>
+      </w:pPr>
+    </w:p>
+    <w:p>
+      <w:pPr>
+        <w:ind w:left="1080"/>
+        <w:rPr>
+          <w:rFonts w:ascii="Times New Roman" w:hAnsi="Times New Roman" w:cs="Times New Roman"/>
+          <w:sz w:val="22"/>
+          <w:szCs w:val="22"/>
+        </w:rPr>
+      </w:pPr>
+      <w:r>
+        <w:rPr>
+          <w:rFonts w:ascii="Times New Roman" w:hAnsi="Times New Roman" w:cs="Times New Roman"/>
+          <w:sz w:val="22"/>
+          <w:szCs w:val="22"/>
+        </w:rPr>
+        <w:t>From my computer:</w:t>
+      </w:r>
+    </w:p>
+    <w:p>
+      <w:pPr>
+        <w:ind w:left="1080"/>
+        <w:rPr>
+          <w:rFonts w:ascii="Times New Roman" w:hAnsi="Times New Roman" w:cs="Times New Roman"/>
+          <w:sz w:val="22"/>
+          <w:szCs w:val="22"/>
+        </w:rPr>
+      </w:pPr>
+      <w:r>
+        <w:rPr>
+          <w:rFonts w:ascii="Times New Roman" w:hAnsi="Times New Roman" w:cs="Times New Roman"/>
+          <w:sz w:val="22"/>
+          <w:szCs w:val="22"/>
+        </w:rPr>
+        <w:t>tpr-route-server.saix.net: 13 hops</w:t>
+      </w:r>
+    </w:p>
+    <w:p>
+      <w:pPr>
+        <w:ind w:left="1080"/>
+        <w:rPr>
+          <w:rFonts w:ascii="Times New Roman" w:hAnsi="Times New Roman" w:cs="Times New Roman"/>
+          <w:sz w:val="22"/>
+          <w:szCs w:val="22"/>
+        </w:rPr>
+      </w:pPr>
+      <w:r>
+        <w:rPr>
+          <w:rFonts w:ascii="Times New Roman" w:hAnsi="Times New Roman" w:cs="Times New Roman"/>
+          <w:sz w:val="22"/>
+          <w:szCs w:val="22"/>
+        </w:rPr>
+        <w:t>route-server.ip-plus.net: 14 hops</w:t>
+      </w:r>
+    </w:p>
+    <w:p>
+      <w:pPr>
+        <w:ind w:left="1080"/>
+        <w:rPr>
+          <w:rFonts w:ascii="Times New Roman" w:hAnsi="Times New Roman" w:cs="Times New Roman"/>
+          <w:sz w:val="22"/>
+          <w:szCs w:val="22"/>
+        </w:rPr>
+      </w:pPr>
+      <w:r>
+        <w:rPr>
+          <w:rFonts w:ascii="Times New Roman" w:hAnsi="Times New Roman" w:cs="Times New Roman"/>
+          <w:sz w:val="22"/>
+          <w:szCs w:val="22"/>
+        </w:rPr>
+        <w:t>route-views.oregon-ix.net: 8 hops</w:t>
+      </w:r>
+    </w:p>
+    <w:p>
+      <w:pPr>
+        <w:ind w:left="1080"/>
+        <w:rPr>
+          <w:rFonts w:ascii="Times New Roman" w:hAnsi="Times New Roman" w:cs="Times New Roman"/>
+          <w:sz w:val="22"/>
+          <w:szCs w:val="22"/>
+        </w:rPr>
+      </w:pPr>
+      <w:r>
+        <w:rPr>
+          <w:rFonts w:ascii="Times New Roman" w:hAnsi="Times New Roman" w:cs="Times New Roman"/>
+          <w:sz w:val="22"/>
+          <w:szCs w:val="22"/>
+        </w:rPr>
+        <w:t>route-views.on.bb.telus.com</w:t>
+      </w:r>
+      <w:r>
+        <w:rPr>
+          <w:rFonts w:ascii="Times New Roman" w:hAnsi="Times New Roman" w:cs="Times New Roman"/>
+          <w:sz w:val="22"/>
+          <w:szCs w:val="22"/>
+        </w:rPr>
+        <w:t>: 10 hops</w:t>
+      </w:r>
+    </w:p>
+    <w:p>
+      <w:pPr>
+        <w:ind w:left="1080"/>
+        <w:rPr>
+          <w:rFonts w:ascii="Times New Roman" w:hAnsi="Times New Roman" w:cs="Times New Roman"/>
+          <w:sz w:val="22"/>
+          <w:szCs w:val="22"/>
+        </w:rPr>
+      </w:pPr>
+    </w:p>
+    <w:p>
+      <w:pPr>
+        <w:ind w:left="1080"/>
+        <w:rPr>
+          <w:rFonts w:ascii="Times New Roman" w:hAnsi="Times New Roman" w:cs="Times New Roman"/>
+          <w:sz w:val="22"/>
+          <w:szCs w:val="22"/>
+        </w:rPr>
+      </w:pPr>
+      <w:r>
+        <w:rPr>
+          <w:rFonts w:ascii="Times New Roman" w:hAnsi="Times New Roman" w:cs="Times New Roman"/>
+          <w:sz w:val="22"/>
+          <w:szCs w:val="22"/>
+        </w:rPr>
+        <w:t>In reverse direction (to my first hop router):</w:t>
+      </w:r>
+    </w:p>
+    <w:p>
+      <w:pPr>
+        <w:ind w:left="1080"/>
+        <w:rPr>
+          <w:rFonts w:ascii="Times New Roman" w:hAnsi="Times New Roman" w:cs="Times New Roman"/>
+          <w:sz w:val="22"/>
+          <w:szCs w:val="22"/>
+        </w:rPr>
+      </w:pPr>
+      <w:r>
+        <w:rPr>
+          <w:rFonts w:ascii="Times New Roman" w:hAnsi="Times New Roman" w:cs="Times New Roman"/>
+          <w:sz w:val="22"/>
+          <w:szCs w:val="22"/>
+        </w:rPr>
+        <w:t>tpr-route-server.saix.net:</w:t>
+      </w:r>
+      <w:r>
+        <w:rPr>
+          <w:rFonts w:ascii="Times New Roman" w:hAnsi="Times New Roman" w:cs="Times New Roman"/>
+          <w:sz w:val="22"/>
+          <w:szCs w:val="22"/>
+        </w:rPr>
+        <w:t xml:space="preserve"> 12</w:t>
+      </w:r>
+      <w:r>
+        <w:rPr>
+          <w:rFonts w:ascii="Times New Roman" w:hAnsi="Times New Roman" w:cs="Times New Roman"/>
+          <w:sz w:val="22"/>
+          <w:szCs w:val="22"/>
+        </w:rPr>
+        <w:t xml:space="preserve"> hops</w:t>
+      </w:r>
+    </w:p>
+    <w:p>
+      <w:pPr>
+        <w:ind w:left="1080"/>
+        <w:rPr>
+          <w:rFonts w:ascii="Times New Roman" w:hAnsi="Times New Roman" w:cs="Times New Roman"/>
+          <w:sz w:val="22"/>
+          <w:szCs w:val="22"/>
+        </w:rPr>
+      </w:pPr>
+      <w:r>
+        <w:rPr>
+          <w:rFonts w:ascii="Times New Roman" w:hAnsi="Times New Roman" w:cs="Times New Roman"/>
+          <w:sz w:val="22"/>
+          <w:szCs w:val="22"/>
+        </w:rPr>
+        <w:t xml:space="preserve">route-server.ip-plus.net: </w:t>
+      </w:r>
+      <w:r>
+        <w:rPr>
+          <w:rFonts w:ascii="Times New Roman" w:hAnsi="Times New Roman" w:cs="Times New Roman"/>
+          <w:sz w:val="22"/>
+          <w:szCs w:val="22"/>
+        </w:rPr>
+        <w:t>11</w:t>
+      </w:r>
+      <w:r>
+        <w:rPr>
+          <w:rFonts w:ascii="Times New Roman" w:hAnsi="Times New Roman" w:cs="Times New Roman"/>
+          <w:sz w:val="22"/>
+          <w:szCs w:val="22"/>
+        </w:rPr>
+        <w:t xml:space="preserve"> hops</w:t>
+      </w:r>
+    </w:p>
+    <w:p>
+      <w:pPr>
+        <w:ind w:left="1080"/>
+        <w:rPr>
+          <w:rFonts w:ascii="Times New Roman" w:hAnsi="Times New Roman" w:cs="Times New Roman"/>
+          <w:sz w:val="22"/>
+          <w:szCs w:val="22"/>
+        </w:rPr>
+      </w:pPr>
+      <w:r>
+        <w:rPr>
+          <w:rFonts w:ascii="Times New Roman" w:hAnsi="Times New Roman" w:cs="Times New Roman"/>
+          <w:sz w:val="22"/>
+          <w:szCs w:val="22"/>
+        </w:rPr>
+        <w:t>route-views.oregon-ix.net: 8 hops</w:t>
+      </w:r>
+    </w:p>
+    <w:p>
+      <w:pPr>
+        <w:ind w:left="1080"/>
+        <w:rPr>
+          <w:rFonts w:ascii="Times New Roman" w:hAnsi="Times New Roman" w:cs="Times New Roman"/>
+          <w:sz w:val="22"/>
+          <w:szCs w:val="22"/>
+        </w:rPr>
+      </w:pPr>
+      <w:r>
+        <w:rPr>
+          <w:rFonts w:ascii="Times New Roman" w:hAnsi="Times New Roman" w:cs="Times New Roman"/>
+          <w:sz w:val="22"/>
+          <w:szCs w:val="22"/>
+        </w:rPr>
+        <w:t>route-views.on.bb.telus.com</w:t>
+      </w:r>
+      <w:r>
+        <w:rPr>
+          <w:rFonts w:ascii="Times New Roman" w:hAnsi="Times New Roman" w:cs="Times New Roman"/>
+          <w:sz w:val="22"/>
+          <w:szCs w:val="22"/>
+        </w:rPr>
+        <w:t>:</w:t>
+      </w:r>
+      <w:r>
+        <w:rPr>
+          <w:rFonts w:ascii="Times New Roman" w:hAnsi="Times New Roman" w:cs="Times New Roman"/>
+          <w:sz w:val="22"/>
+          <w:szCs w:val="22"/>
+        </w:rPr>
+        <w:t xml:space="preserve"> 15</w:t>
+      </w:r>
+      <w:r>
+        <w:rPr>
+          <w:rFonts w:ascii="Times New Roman" w:hAnsi="Times New Roman" w:cs="Times New Roman"/>
+          <w:sz w:val="22"/>
+          <w:szCs w:val="22"/>
+        </w:rPr>
+        <w:t xml:space="preserve"> hops</w:t>
+      </w:r>
+    </w:p>
+    <w:p>
+      <w:pPr>
+        <w:ind w:left="1080"/>
+        <w:rPr>
+          <w:rFonts w:ascii="Times New Roman" w:hAnsi="Times New Roman" w:cs="Times New Roman"/>
+          <w:sz w:val="22"/>
+          <w:szCs w:val="22"/>
+        </w:rPr>
+      </w:pPr>
+    </w:p>
+    <w:p>
+      <w:pPr>
+        <w:rPr>
+          <w:rFonts w:ascii="Times New Roman" w:hAnsi="Times New Roman" w:cs="Times New Roman"/>
+          <w:sz w:val="22"/>
+          <w:szCs w:val="22"/>
+        </w:rPr>
+      </w:pPr>
+    </w:p>
+    <w:p>
+      <w:pPr>
+        <w:numPr>
+          <w:ilvl w:val="1"/>
+          <w:numId w:val="9"/>
+        </w:numPr>
+        <w:rPr>
+          <w:rFonts w:ascii="Times New Roman" w:hAnsi="Times New Roman" w:cs="Times New Roman"/>
+          <w:sz w:val="22"/>
+          <w:szCs w:val="22"/>
+        </w:rPr>
+      </w:pPr>
+      <w:r>
+        <w:rPr>
+          <w:rFonts w:ascii="Times New Roman" w:hAnsi="Times New Roman" w:cs="Times New Roman"/>
+          <w:sz w:val="22"/>
+          <w:szCs w:val="22"/>
+        </w:rPr>
+        <w:t>Are these routes symmetric? How many are symmetric and how many are not?</w:t>
+      </w:r>
+    </w:p>
+    <w:p>
+      <w:pPr>
+        <w:ind w:left="1080"/>
+        <w:rPr>
+          <w:rFonts w:ascii="Times New Roman" w:hAnsi="Times New Roman" w:cs="Times New Roman"/>
+          <w:sz w:val="22"/>
+          <w:szCs w:val="22"/>
+        </w:rPr>
+      </w:pPr>
+    </w:p>
+    <w:p>
+      <w:pPr>
+        <w:ind w:left="1080"/>
+        <w:rPr>
+          <w:rFonts w:ascii="Times New Roman" w:hAnsi="Times New Roman" w:cs="Times New Roman"/>
+          <w:sz w:val="22"/>
+          <w:szCs w:val="22"/>
+        </w:rPr>
+      </w:pPr>
+      <w:r>
+        <w:rPr>
+          <w:rFonts w:ascii="Times New Roman" w:hAnsi="Times New Roman" w:cs="Times New Roman"/>
+          <w:sz w:val="22"/>
+          <w:szCs w:val="22"/>
+        </w:rPr>
+        <w:t>None of the routes ended up symmetric.</w:t>
+      </w:r>
+    </w:p>
+    <w:p>
+      <w:pPr>
+        <w:ind w:left="1080"/>
+        <w:rPr>
+          <w:rFonts w:ascii="Times New Roman" w:hAnsi="Times New Roman" w:cs="Times New Roman"/>
+          <w:sz w:val="22"/>
+          <w:szCs w:val="22"/>
+        </w:rPr>
+      </w:pPr>
+      <w:r>
+        <w:rPr>
+          <w:rFonts w:ascii="Times New Roman" w:hAnsi="Times New Roman" w:cs="Times New Roman"/>
+          <w:sz w:val="22"/>
+          <w:szCs w:val="22"/>
+        </w:rPr>
+        <w:t xml:space="preserve">tpr-route-server.saix.net: </w:t>
+      </w:r>
+      <w:r>
+        <w:rPr>
+          <w:rFonts w:ascii="Times New Roman" w:hAnsi="Times New Roman" w:cs="Times New Roman"/>
+          <w:sz w:val="22"/>
+          <w:szCs w:val="22"/>
+        </w:rPr>
+        <w:t>Not symmetric</w:t>
+      </w:r>
+    </w:p>
+    <w:p>
+      <w:pPr>
+        <w:ind w:left="1080"/>
+        <w:rPr>
+          <w:rFonts w:ascii="Times New Roman" w:hAnsi="Times New Roman" w:cs="Times New Roman"/>
+          <w:sz w:val="22"/>
+          <w:szCs w:val="22"/>
+        </w:rPr>
+      </w:pPr>
+      <w:r>
+        <w:rPr>
+          <w:rFonts w:ascii="Times New Roman" w:hAnsi="Times New Roman" w:cs="Times New Roman"/>
+          <w:sz w:val="22"/>
+          <w:szCs w:val="22"/>
+        </w:rPr>
+        <w:t xml:space="preserve">route-server.ip-plus.net: </w:t>
+      </w:r>
+      <w:r>
+        <w:rPr>
+          <w:rFonts w:ascii="Times New Roman" w:hAnsi="Times New Roman" w:cs="Times New Roman"/>
+          <w:sz w:val="22"/>
+          <w:szCs w:val="22"/>
+        </w:rPr>
+        <w:t>Not symmetric</w:t>
+      </w:r>
+    </w:p>
+    <w:p>
+      <w:pPr>
+        <w:ind w:left="1080"/>
+        <w:rPr>
+          <w:rFonts w:ascii="Times New Roman" w:hAnsi="Times New Roman" w:cs="Times New Roman"/>
+          <w:sz w:val="22"/>
+          <w:szCs w:val="22"/>
+        </w:rPr>
+      </w:pPr>
+      <w:r>
+        <w:rPr>
+          <w:rFonts w:ascii="Times New Roman" w:hAnsi="Times New Roman" w:cs="Times New Roman"/>
+          <w:sz w:val="22"/>
+          <w:szCs w:val="22"/>
+        </w:rPr>
+        <w:t xml:space="preserve">route-views.oregon-ix.net: </w:t>
+      </w:r>
+      <w:r>
+        <w:rPr>
+          <w:rFonts w:ascii="Times New Roman" w:hAnsi="Times New Roman" w:cs="Times New Roman"/>
+          <w:sz w:val="22"/>
+          <w:szCs w:val="22"/>
+        </w:rPr>
+        <w:t>Not symmetric</w:t>
+      </w:r>
+    </w:p>
+    <w:p>
+      <w:pPr>
+        <w:ind w:left="1080"/>
+        <w:rPr>
+          <w:rFonts w:ascii="Times New Roman" w:hAnsi="Times New Roman" w:cs="Times New Roman"/>
+          <w:sz w:val="22"/>
+          <w:szCs w:val="22"/>
+        </w:rPr>
+      </w:pPr>
+      <w:r>
+        <w:rPr>
+          <w:rFonts w:ascii="Times New Roman" w:hAnsi="Times New Roman" w:cs="Times New Roman"/>
+          <w:sz w:val="22"/>
+          <w:szCs w:val="22"/>
+        </w:rPr>
+        <w:t>route-views.on.bb.telus.com</w:t>
+      </w:r>
+      <w:r>
+        <w:rPr>
+          <w:rFonts w:ascii="Times New Roman" w:hAnsi="Times New Roman" w:cs="Times New Roman"/>
+          <w:sz w:val="22"/>
+          <w:szCs w:val="22"/>
+        </w:rPr>
+        <w:t xml:space="preserve">: </w:t>
+      </w:r>
+      <w:r>
+        <w:rPr>
+          <w:rFonts w:ascii="Times New Roman" w:hAnsi="Times New Roman" w:cs="Times New Roman"/>
+          <w:sz w:val="22"/>
+          <w:szCs w:val="22"/>
+        </w:rPr>
+        <w:t>Not symmetric</w:t>
+      </w:r>
+    </w:p>
+    <w:p>
+      <w:pPr>
+        <w:rPr>
+          <w:rFonts w:ascii="Times New Roman" w:hAnsi="Times New Roman" w:cs="Times New Roman"/>
+          <w:sz w:val="22"/>
+          <w:szCs w:val="22"/>
+        </w:rPr>
+      </w:pPr>
+    </w:p>
+    <w:p>
+      <w:pPr>
+        <w:numPr>
+          <w:ilvl w:val="1"/>
+          <w:numId w:val="9"/>
+        </w:numPr>
+        <w:rPr>
+          <w:rFonts w:ascii="Times New Roman" w:hAnsi="Times New Roman" w:cs="Times New Roman"/>
+          <w:sz w:val="22"/>
+          <w:szCs w:val="22"/>
+        </w:rPr>
+      </w:pPr>
+      <w:r>
+        <w:rPr>
+          <w:rFonts w:ascii="Times New Roman" w:hAnsi="Times New Roman" w:cs="Times New Roman"/>
+          <w:sz w:val="22"/>
+          <w:szCs w:val="22"/>
+        </w:rPr>
+        <w:t>What might cause asymmetric routes? List one or two reasons.</w:t>
+      </w:r>
+    </w:p>
+    <w:p>
+      <w:pPr>
+        <w:ind w:left="1080"/>
+        <w:rPr>
+          <w:rFonts w:ascii="Times New Roman" w:hAnsi="Times New Roman" w:cs="Times New Roman"/>
+          <w:sz w:val="22"/>
+          <w:szCs w:val="22"/>
+        </w:rPr>
+      </w:pPr>
+      <w:r>
+        <w:rPr>
+          <w:rFonts w:ascii="Times New Roman" w:hAnsi="Times New Roman" w:cs="Times New Roman"/>
+          <w:sz w:val="22"/>
+          <w:szCs w:val="22"/>
+        </w:rPr>
+        <w:t>- Routing policies of ASes (due to economics) may permit them to route one way but not another.</w:t>
+      </w:r>
+    </w:p>
+    <w:p>
+      <w:pPr>
+        <w:ind w:left="1080"/>
+        <w:rPr>
+          <w:rFonts w:ascii="Times New Roman" w:hAnsi="Times New Roman" w:cs="Times New Roman"/>
+          <w:sz w:val="22"/>
+          <w:szCs w:val="22"/>
+        </w:rPr>
+      </w:pPr>
+      <w:r>
+        <w:rPr>
+          <w:rFonts w:ascii="Times New Roman" w:hAnsi="Times New Roman" w:cs="Times New Roman"/>
+          <w:sz w:val="22"/>
+          <w:szCs w:val="22"/>
+        </w:rPr>
+        <w:t xml:space="preserve">- </w:t>
+      </w:r>
+      <w:r>
+        <w:rPr>
+          <w:rFonts w:ascii="Times New Roman" w:hAnsi="Times New Roman" w:cs="Times New Roman"/>
+          <w:sz w:val="22"/>
+          <w:szCs w:val="22"/>
+        </w:rPr>
+        <w:t>Traffic may be split up for load balancing.</w:t>
+      </w:r>
+    </w:p>
+    <w:p>
+      <w:pPr>
+        <w:ind w:left="1080"/>
+        <w:rPr>
+          <w:rFonts w:ascii="Times New Roman" w:hAnsi="Times New Roman" w:cs="Times New Roman"/>
+          <w:sz w:val="22"/>
+          <w:szCs w:val="22"/>
+        </w:rPr>
+      </w:pPr>
+      <w:bookmarkStart w:id="0" w:name="_GoBack"/>
+      <w:bookmarkEnd w:id="0"/>
     </w:p>
     <w:p>
       <w:pPr>
@@ -793,15 +2625,7 @@
           <w:sz w:val="22"/>
           <w:szCs w:val="22"/>
         </w:rPr>
-        <w:t>7955.10000000000</w:t>
-      </w:r>
-      <w:r>
-        <w:rPr>
-          <w:rFonts w:ascii="Times New Roman" w:hAnsi="Times New Roman" w:cs="Times New Roman"/>
-          <w:sz w:val="22"/>
-          <w:szCs w:val="22"/>
-        </w:rPr>
-        <w:t>04</w:t>
+        <w:t>7955.1000000000004</w:t>
       </w:r>
     </w:p>
     <w:p>
@@ -851,7 +2675,7 @@
                     </pic:cNvPicPr>
                   </pic:nvPicPr>
                   <pic:blipFill>
-                    <a:blip r:embed="rId7">
+                    <a:blip r:embed="rId11">
                       <a:extLst>
                         <a:ext uri="{28A0092B-C50C-407E-A947-70E740481C1C}">
                           <a14:useLocalDpi xmlns:a14="http://schemas.microsoft.com/office/drawing/2010/main" val="0"/>
@@ -903,25 +2727,7 @@
           <w:sz w:val="22"/>
           <w:szCs w:val="22"/>
         </w:rPr>
-        <w:t>D</w:t>
-      </w:r>
-      <w:r>
-        <w:rPr>
-          <w:rFonts w:ascii="Times New Roman" w:hAnsi="Times New Roman" w:cs="Times New Roman"/>
-          <w:color w:val="000000"/>
-          <w:sz w:val="22"/>
-          <w:szCs w:val="22"/>
-        </w:rPr>
-        <w:t>iff</w:t>
-      </w:r>
-      <w:r>
-        <w:rPr>
-          <w:rFonts w:ascii="Times New Roman" w:hAnsi="Times New Roman" w:cs="Times New Roman"/>
-          <w:color w:val="000000"/>
-          <w:sz w:val="22"/>
-          <w:szCs w:val="22"/>
-        </w:rPr>
-        <w:t xml:space="preserve">erence in </w:t>
+        <w:t xml:space="preserve">Difference in </w:t>
       </w:r>
       <w:r>
         <w:rPr>
@@ -932,8 +2738,6 @@
         </w:rPr>
         <w:t>DNS</w:t>
       </w:r>
-      <w:bookmarkStart w:id="0" w:name="_GoBack"/>
-      <w:bookmarkEnd w:id="0"/>
       <w:r>
         <w:rPr>
           <w:rFonts w:ascii="Times New Roman" w:hAnsi="Times New Roman" w:cs="Times New Roman"/>
@@ -959,16 +2763,7 @@
           <w:sz w:val="22"/>
           <w:szCs w:val="22"/>
         </w:rPr>
-        <w:t>)</w:t>
-      </w:r>
-      <w:r>
-        <w:rPr>
-          <w:rFonts w:ascii="Times New Roman" w:hAnsi="Times New Roman" w:cs="Times New Roman"/>
-          <w:color w:val="000000"/>
-          <w:sz w:val="22"/>
-          <w:szCs w:val="22"/>
-        </w:rPr>
-        <w:t>. 55 change within the first trial, 59 change in total.</w:t>
+        <w:t>). 55 change within the first trial, 59 change in total.</w:t>
       </w:r>
     </w:p>
     <w:p>
@@ -1103,6 +2898,60 @@
 <file path=word/numbering.xml><?xml version="1.0" encoding="utf-8"?>
 <w:numbering xmlns:wpc="http://schemas.microsoft.com/office/word/2010/wordprocessingCanvas" xmlns:mo="http://schemas.microsoft.com/office/mac/office/2008/main" xmlns:mc="http://schemas.openxmlformats.org/markup-compatibility/2006" xmlns:mv="urn:schemas-microsoft-com:mac:vml" xmlns:o="urn:schemas-microsoft-com:office:office" xmlns:r="http://schemas.openxmlformats.org/officeDocument/2006/relationships" xmlns:m="http://schemas.openxmlformats.org/officeDocument/2006/math" xmlns:v="urn:schemas-microsoft-com:vml" xmlns:wp14="http://schemas.microsoft.com/office/word/2010/wordprocessingDrawing" xmlns:wp="http://schemas.openxmlformats.org/drawingml/2006/wordprocessingDrawing" xmlns:w10="urn:schemas-microsoft-com:office:word" xmlns:w="http://schemas.openxmlformats.org/wordprocessingml/2006/main" xmlns:w14="http://schemas.microsoft.com/office/word/2010/wordml" xmlns:w15="http://schemas.microsoft.com/office/word/2012/wordml" xmlns:wpg="http://schemas.microsoft.com/office/word/2010/wordprocessingGroup" xmlns:wpi="http://schemas.microsoft.com/office/word/2010/wordprocessingInk" xmlns:wne="http://schemas.microsoft.com/office/word/2006/wordml" xmlns:wps="http://schemas.microsoft.com/office/word/2010/wordprocessingShape" mc:Ignorable="w14 w15 wp14">
   <w:abstractNum w:abstractNumId="0">
+    <w:nsid w:val="00000001"/>
+    <w:multiLevelType w:val="hybridMultilevel"/>
+    <w:tmpl w:val="00000001"/>
+    <w:lvl w:ilvl="0" w:tplc="00000001">
+      <w:start w:val="1"/>
+      <w:numFmt w:val="bullet"/>
+      <w:lvlText w:val="•"/>
+      <w:lvlJc w:val="left"/>
+      <w:pPr>
+        <w:ind w:left="720" w:hanging="360"/>
+      </w:pPr>
+    </w:lvl>
+    <w:lvl w:ilvl="1" w:tplc="FFFFFFFF">
+      <w:numFmt w:val="decimal"/>
+      <w:lvlText w:val=""/>
+      <w:lvlJc w:val="left"/>
+    </w:lvl>
+    <w:lvl w:ilvl="2" w:tplc="FFFFFFFF">
+      <w:numFmt w:val="decimal"/>
+      <w:lvlText w:val=""/>
+      <w:lvlJc w:val="left"/>
+    </w:lvl>
+    <w:lvl w:ilvl="3" w:tplc="FFFFFFFF">
+      <w:numFmt w:val="decimal"/>
+      <w:lvlText w:val=""/>
+      <w:lvlJc w:val="left"/>
+    </w:lvl>
+    <w:lvl w:ilvl="4" w:tplc="FFFFFFFF">
+      <w:numFmt w:val="decimal"/>
+      <w:lvlText w:val=""/>
+      <w:lvlJc w:val="left"/>
+    </w:lvl>
+    <w:lvl w:ilvl="5" w:tplc="FFFFFFFF">
+      <w:numFmt w:val="decimal"/>
+      <w:lvlText w:val=""/>
+      <w:lvlJc w:val="left"/>
+    </w:lvl>
+    <w:lvl w:ilvl="6" w:tplc="FFFFFFFF">
+      <w:numFmt w:val="decimal"/>
+      <w:lvlText w:val=""/>
+      <w:lvlJc w:val="left"/>
+    </w:lvl>
+    <w:lvl w:ilvl="7" w:tplc="FFFFFFFF">
+      <w:numFmt w:val="decimal"/>
+      <w:lvlText w:val=""/>
+      <w:lvlJc w:val="left"/>
+    </w:lvl>
+    <w:lvl w:ilvl="8" w:tplc="FFFFFFFF">
+      <w:numFmt w:val="decimal"/>
+      <w:lvlText w:val=""/>
+      <w:lvlJc w:val="left"/>
+    </w:lvl>
+  </w:abstractNum>
+  <w:abstractNum w:abstractNumId="1">
     <w:nsid w:val="190936E6"/>
     <w:multiLevelType w:val="hybridMultilevel"/>
     <w:tmpl w:val="DC949FD8"/>
@@ -1191,7 +3040,535 @@
       </w:pPr>
     </w:lvl>
   </w:abstractNum>
-  <w:abstractNum w:abstractNumId="1">
+  <w:abstractNum w:abstractNumId="2">
+    <w:nsid w:val="19755623"/>
+    <w:multiLevelType w:val="multilevel"/>
+    <w:tmpl w:val="A5ECD08C"/>
+    <w:lvl w:ilvl="0">
+      <w:start w:val="1"/>
+      <w:numFmt w:val="bullet"/>
+      <w:lvlText w:val=""/>
+      <w:lvlJc w:val="left"/>
+      <w:pPr>
+        <w:tabs>
+          <w:tab w:val="num" w:pos="720"/>
+        </w:tabs>
+        <w:ind w:left="720" w:hanging="360"/>
+      </w:pPr>
+      <w:rPr>
+        <w:rFonts w:ascii="Symbol" w:hAnsi="Symbol" w:hint="default"/>
+        <w:sz w:val="20"/>
+      </w:rPr>
+    </w:lvl>
+    <w:lvl w:ilvl="1" w:tentative="1">
+      <w:start w:val="1"/>
+      <w:numFmt w:val="bullet"/>
+      <w:lvlText w:val="o"/>
+      <w:lvlJc w:val="left"/>
+      <w:pPr>
+        <w:tabs>
+          <w:tab w:val="num" w:pos="1440"/>
+        </w:tabs>
+        <w:ind w:left="1440" w:hanging="360"/>
+      </w:pPr>
+      <w:rPr>
+        <w:rFonts w:ascii="Courier New" w:hAnsi="Courier New" w:hint="default"/>
+        <w:sz w:val="20"/>
+      </w:rPr>
+    </w:lvl>
+    <w:lvl w:ilvl="2" w:tentative="1">
+      <w:start w:val="1"/>
+      <w:numFmt w:val="bullet"/>
+      <w:lvlText w:val=""/>
+      <w:lvlJc w:val="left"/>
+      <w:pPr>
+        <w:tabs>
+          <w:tab w:val="num" w:pos="2160"/>
+        </w:tabs>
+        <w:ind w:left="2160" w:hanging="360"/>
+      </w:pPr>
+      <w:rPr>
+        <w:rFonts w:ascii="Wingdings" w:hAnsi="Wingdings" w:hint="default"/>
+        <w:sz w:val="20"/>
+      </w:rPr>
+    </w:lvl>
+    <w:lvl w:ilvl="3" w:tentative="1">
+      <w:start w:val="1"/>
+      <w:numFmt w:val="bullet"/>
+      <w:lvlText w:val=""/>
+      <w:lvlJc w:val="left"/>
+      <w:pPr>
+        <w:tabs>
+          <w:tab w:val="num" w:pos="2880"/>
+        </w:tabs>
+        <w:ind w:left="2880" w:hanging="360"/>
+      </w:pPr>
+      <w:rPr>
+        <w:rFonts w:ascii="Wingdings" w:hAnsi="Wingdings" w:hint="default"/>
+        <w:sz w:val="20"/>
+      </w:rPr>
+    </w:lvl>
+    <w:lvl w:ilvl="4" w:tentative="1">
+      <w:start w:val="1"/>
+      <w:numFmt w:val="bullet"/>
+      <w:lvlText w:val=""/>
+      <w:lvlJc w:val="left"/>
+      <w:pPr>
+        <w:tabs>
+          <w:tab w:val="num" w:pos="3600"/>
+        </w:tabs>
+        <w:ind w:left="3600" w:hanging="360"/>
+      </w:pPr>
+      <w:rPr>
+        <w:rFonts w:ascii="Wingdings" w:hAnsi="Wingdings" w:hint="default"/>
+        <w:sz w:val="20"/>
+      </w:rPr>
+    </w:lvl>
+    <w:lvl w:ilvl="5" w:tentative="1">
+      <w:start w:val="1"/>
+      <w:numFmt w:val="bullet"/>
+      <w:lvlText w:val=""/>
+      <w:lvlJc w:val="left"/>
+      <w:pPr>
+        <w:tabs>
+          <w:tab w:val="num" w:pos="4320"/>
+        </w:tabs>
+        <w:ind w:left="4320" w:hanging="360"/>
+      </w:pPr>
+      <w:rPr>
+        <w:rFonts w:ascii="Wingdings" w:hAnsi="Wingdings" w:hint="default"/>
+        <w:sz w:val="20"/>
+      </w:rPr>
+    </w:lvl>
+    <w:lvl w:ilvl="6" w:tentative="1">
+      <w:start w:val="1"/>
+      <w:numFmt w:val="bullet"/>
+      <w:lvlText w:val=""/>
+      <w:lvlJc w:val="left"/>
+      <w:pPr>
+        <w:tabs>
+          <w:tab w:val="num" w:pos="5040"/>
+        </w:tabs>
+        <w:ind w:left="5040" w:hanging="360"/>
+      </w:pPr>
+      <w:rPr>
+        <w:rFonts w:ascii="Wingdings" w:hAnsi="Wingdings" w:hint="default"/>
+        <w:sz w:val="20"/>
+      </w:rPr>
+    </w:lvl>
+    <w:lvl w:ilvl="7" w:tentative="1">
+      <w:start w:val="1"/>
+      <w:numFmt w:val="bullet"/>
+      <w:lvlText w:val=""/>
+      <w:lvlJc w:val="left"/>
+      <w:pPr>
+        <w:tabs>
+          <w:tab w:val="num" w:pos="5760"/>
+        </w:tabs>
+        <w:ind w:left="5760" w:hanging="360"/>
+      </w:pPr>
+      <w:rPr>
+        <w:rFonts w:ascii="Wingdings" w:hAnsi="Wingdings" w:hint="default"/>
+        <w:sz w:val="20"/>
+      </w:rPr>
+    </w:lvl>
+    <w:lvl w:ilvl="8" w:tentative="1">
+      <w:start w:val="1"/>
+      <w:numFmt w:val="bullet"/>
+      <w:lvlText w:val=""/>
+      <w:lvlJc w:val="left"/>
+      <w:pPr>
+        <w:tabs>
+          <w:tab w:val="num" w:pos="6480"/>
+        </w:tabs>
+        <w:ind w:left="6480" w:hanging="360"/>
+      </w:pPr>
+      <w:rPr>
+        <w:rFonts w:ascii="Wingdings" w:hAnsi="Wingdings" w:hint="default"/>
+        <w:sz w:val="20"/>
+      </w:rPr>
+    </w:lvl>
+  </w:abstractNum>
+  <w:abstractNum w:abstractNumId="3">
+    <w:nsid w:val="255A31E3"/>
+    <w:multiLevelType w:val="hybridMultilevel"/>
+    <w:tmpl w:val="45A6875A"/>
+    <w:lvl w:ilvl="0" w:tplc="04090001">
+      <w:start w:val="1"/>
+      <w:numFmt w:val="bullet"/>
+      <w:lvlText w:val=""/>
+      <w:lvlJc w:val="left"/>
+      <w:pPr>
+        <w:ind w:left="1080" w:hanging="360"/>
+      </w:pPr>
+      <w:rPr>
+        <w:rFonts w:ascii="Symbol" w:hAnsi="Symbol" w:hint="default"/>
+      </w:rPr>
+    </w:lvl>
+    <w:lvl w:ilvl="1" w:tplc="04090003" w:tentative="1">
+      <w:start w:val="1"/>
+      <w:numFmt w:val="bullet"/>
+      <w:lvlText w:val="o"/>
+      <w:lvlJc w:val="left"/>
+      <w:pPr>
+        <w:ind w:left="1800" w:hanging="360"/>
+      </w:pPr>
+      <w:rPr>
+        <w:rFonts w:ascii="Courier New" w:hAnsi="Courier New" w:cs="Courier New" w:hint="default"/>
+      </w:rPr>
+    </w:lvl>
+    <w:lvl w:ilvl="2" w:tplc="04090005" w:tentative="1">
+      <w:start w:val="1"/>
+      <w:numFmt w:val="bullet"/>
+      <w:lvlText w:val=""/>
+      <w:lvlJc w:val="left"/>
+      <w:pPr>
+        <w:ind w:left="2520" w:hanging="360"/>
+      </w:pPr>
+      <w:rPr>
+        <w:rFonts w:ascii="Wingdings" w:hAnsi="Wingdings" w:hint="default"/>
+      </w:rPr>
+    </w:lvl>
+    <w:lvl w:ilvl="3" w:tplc="04090001" w:tentative="1">
+      <w:start w:val="1"/>
+      <w:numFmt w:val="bullet"/>
+      <w:lvlText w:val=""/>
+      <w:lvlJc w:val="left"/>
+      <w:pPr>
+        <w:ind w:left="3240" w:hanging="360"/>
+      </w:pPr>
+      <w:rPr>
+        <w:rFonts w:ascii="Symbol" w:hAnsi="Symbol" w:hint="default"/>
+      </w:rPr>
+    </w:lvl>
+    <w:lvl w:ilvl="4" w:tplc="04090003" w:tentative="1">
+      <w:start w:val="1"/>
+      <w:numFmt w:val="bullet"/>
+      <w:lvlText w:val="o"/>
+      <w:lvlJc w:val="left"/>
+      <w:pPr>
+        <w:ind w:left="3960" w:hanging="360"/>
+      </w:pPr>
+      <w:rPr>
+        <w:rFonts w:ascii="Courier New" w:hAnsi="Courier New" w:cs="Courier New" w:hint="default"/>
+      </w:rPr>
+    </w:lvl>
+    <w:lvl w:ilvl="5" w:tplc="04090005" w:tentative="1">
+      <w:start w:val="1"/>
+      <w:numFmt w:val="bullet"/>
+      <w:lvlText w:val=""/>
+      <w:lvlJc w:val="left"/>
+      <w:pPr>
+        <w:ind w:left="4680" w:hanging="360"/>
+      </w:pPr>
+      <w:rPr>
+        <w:rFonts w:ascii="Wingdings" w:hAnsi="Wingdings" w:hint="default"/>
+      </w:rPr>
+    </w:lvl>
+    <w:lvl w:ilvl="6" w:tplc="04090001" w:tentative="1">
+      <w:start w:val="1"/>
+      <w:numFmt w:val="bullet"/>
+      <w:lvlText w:val=""/>
+      <w:lvlJc w:val="left"/>
+      <w:pPr>
+        <w:ind w:left="5400" w:hanging="360"/>
+      </w:pPr>
+      <w:rPr>
+        <w:rFonts w:ascii="Symbol" w:hAnsi="Symbol" w:hint="default"/>
+      </w:rPr>
+    </w:lvl>
+    <w:lvl w:ilvl="7" w:tplc="04090003" w:tentative="1">
+      <w:start w:val="1"/>
+      <w:numFmt w:val="bullet"/>
+      <w:lvlText w:val="o"/>
+      <w:lvlJc w:val="left"/>
+      <w:pPr>
+        <w:ind w:left="6120" w:hanging="360"/>
+      </w:pPr>
+      <w:rPr>
+        <w:rFonts w:ascii="Courier New" w:hAnsi="Courier New" w:cs="Courier New" w:hint="default"/>
+      </w:rPr>
+    </w:lvl>
+    <w:lvl w:ilvl="8" w:tplc="04090005" w:tentative="1">
+      <w:start w:val="1"/>
+      <w:numFmt w:val="bullet"/>
+      <w:lvlText w:val=""/>
+      <w:lvlJc w:val="left"/>
+      <w:pPr>
+        <w:ind w:left="6840" w:hanging="360"/>
+      </w:pPr>
+      <w:rPr>
+        <w:rFonts w:ascii="Wingdings" w:hAnsi="Wingdings" w:hint="default"/>
+      </w:rPr>
+    </w:lvl>
+  </w:abstractNum>
+  <w:abstractNum w:abstractNumId="4">
+    <w:nsid w:val="2CB14B78"/>
+    <w:multiLevelType w:val="multilevel"/>
+    <w:tmpl w:val="088092D0"/>
+    <w:lvl w:ilvl="0">
+      <w:start w:val="1"/>
+      <w:numFmt w:val="bullet"/>
+      <w:lvlText w:val=""/>
+      <w:lvlJc w:val="left"/>
+      <w:pPr>
+        <w:tabs>
+          <w:tab w:val="num" w:pos="720"/>
+        </w:tabs>
+        <w:ind w:left="720" w:hanging="360"/>
+      </w:pPr>
+      <w:rPr>
+        <w:rFonts w:ascii="Symbol" w:hAnsi="Symbol" w:hint="default"/>
+        <w:sz w:val="20"/>
+      </w:rPr>
+    </w:lvl>
+    <w:lvl w:ilvl="1" w:tentative="1">
+      <w:start w:val="1"/>
+      <w:numFmt w:val="bullet"/>
+      <w:lvlText w:val="o"/>
+      <w:lvlJc w:val="left"/>
+      <w:pPr>
+        <w:tabs>
+          <w:tab w:val="num" w:pos="1440"/>
+        </w:tabs>
+        <w:ind w:left="1440" w:hanging="360"/>
+      </w:pPr>
+      <w:rPr>
+        <w:rFonts w:ascii="Courier New" w:hAnsi="Courier New" w:hint="default"/>
+        <w:sz w:val="20"/>
+      </w:rPr>
+    </w:lvl>
+    <w:lvl w:ilvl="2" w:tentative="1">
+      <w:start w:val="1"/>
+      <w:numFmt w:val="bullet"/>
+      <w:lvlText w:val=""/>
+      <w:lvlJc w:val="left"/>
+      <w:pPr>
+        <w:tabs>
+          <w:tab w:val="num" w:pos="2160"/>
+        </w:tabs>
+        <w:ind w:left="2160" w:hanging="360"/>
+      </w:pPr>
+      <w:rPr>
+        <w:rFonts w:ascii="Wingdings" w:hAnsi="Wingdings" w:hint="default"/>
+        <w:sz w:val="20"/>
+      </w:rPr>
+    </w:lvl>
+    <w:lvl w:ilvl="3" w:tentative="1">
+      <w:start w:val="1"/>
+      <w:numFmt w:val="bullet"/>
+      <w:lvlText w:val=""/>
+      <w:lvlJc w:val="left"/>
+      <w:pPr>
+        <w:tabs>
+          <w:tab w:val="num" w:pos="2880"/>
+        </w:tabs>
+        <w:ind w:left="2880" w:hanging="360"/>
+      </w:pPr>
+      <w:rPr>
+        <w:rFonts w:ascii="Wingdings" w:hAnsi="Wingdings" w:hint="default"/>
+        <w:sz w:val="20"/>
+      </w:rPr>
+    </w:lvl>
+    <w:lvl w:ilvl="4" w:tentative="1">
+      <w:start w:val="1"/>
+      <w:numFmt w:val="bullet"/>
+      <w:lvlText w:val=""/>
+      <w:lvlJc w:val="left"/>
+      <w:pPr>
+        <w:tabs>
+          <w:tab w:val="num" w:pos="3600"/>
+        </w:tabs>
+        <w:ind w:left="3600" w:hanging="360"/>
+      </w:pPr>
+      <w:rPr>
+        <w:rFonts w:ascii="Wingdings" w:hAnsi="Wingdings" w:hint="default"/>
+        <w:sz w:val="20"/>
+      </w:rPr>
+    </w:lvl>
+    <w:lvl w:ilvl="5" w:tentative="1">
+      <w:start w:val="1"/>
+      <w:numFmt w:val="bullet"/>
+      <w:lvlText w:val=""/>
+      <w:lvlJc w:val="left"/>
+      <w:pPr>
+        <w:tabs>
+          <w:tab w:val="num" w:pos="4320"/>
+        </w:tabs>
+        <w:ind w:left="4320" w:hanging="360"/>
+      </w:pPr>
+      <w:rPr>
+        <w:rFonts w:ascii="Wingdings" w:hAnsi="Wingdings" w:hint="default"/>
+        <w:sz w:val="20"/>
+      </w:rPr>
+    </w:lvl>
+    <w:lvl w:ilvl="6" w:tentative="1">
+      <w:start w:val="1"/>
+      <w:numFmt w:val="bullet"/>
+      <w:lvlText w:val=""/>
+      <w:lvlJc w:val="left"/>
+      <w:pPr>
+        <w:tabs>
+          <w:tab w:val="num" w:pos="5040"/>
+        </w:tabs>
+        <w:ind w:left="5040" w:hanging="360"/>
+      </w:pPr>
+      <w:rPr>
+        <w:rFonts w:ascii="Wingdings" w:hAnsi="Wingdings" w:hint="default"/>
+        <w:sz w:val="20"/>
+      </w:rPr>
+    </w:lvl>
+    <w:lvl w:ilvl="7" w:tentative="1">
+      <w:start w:val="1"/>
+      <w:numFmt w:val="bullet"/>
+      <w:lvlText w:val=""/>
+      <w:lvlJc w:val="left"/>
+      <w:pPr>
+        <w:tabs>
+          <w:tab w:val="num" w:pos="5760"/>
+        </w:tabs>
+        <w:ind w:left="5760" w:hanging="360"/>
+      </w:pPr>
+      <w:rPr>
+        <w:rFonts w:ascii="Wingdings" w:hAnsi="Wingdings" w:hint="default"/>
+        <w:sz w:val="20"/>
+      </w:rPr>
+    </w:lvl>
+    <w:lvl w:ilvl="8" w:tentative="1">
+      <w:start w:val="1"/>
+      <w:numFmt w:val="bullet"/>
+      <w:lvlText w:val=""/>
+      <w:lvlJc w:val="left"/>
+      <w:pPr>
+        <w:tabs>
+          <w:tab w:val="num" w:pos="6480"/>
+        </w:tabs>
+        <w:ind w:left="6480" w:hanging="360"/>
+      </w:pPr>
+      <w:rPr>
+        <w:rFonts w:ascii="Wingdings" w:hAnsi="Wingdings" w:hint="default"/>
+        <w:sz w:val="20"/>
+      </w:rPr>
+    </w:lvl>
+  </w:abstractNum>
+  <w:abstractNum w:abstractNumId="5">
+    <w:nsid w:val="42CD0615"/>
+    <w:multiLevelType w:val="multilevel"/>
+    <w:tmpl w:val="2D66F502"/>
+    <w:lvl w:ilvl="0">
+      <w:start w:val="1"/>
+      <w:numFmt w:val="decimal"/>
+      <w:lvlText w:val="%1."/>
+      <w:lvlJc w:val="left"/>
+      <w:pPr>
+        <w:tabs>
+          <w:tab w:val="num" w:pos="720"/>
+        </w:tabs>
+        <w:ind w:left="720" w:hanging="360"/>
+      </w:pPr>
+    </w:lvl>
+    <w:lvl w:ilvl="1">
+      <w:start w:val="1"/>
+      <w:numFmt w:val="bullet"/>
+      <w:lvlText w:val="o"/>
+      <w:lvlJc w:val="left"/>
+      <w:pPr>
+        <w:tabs>
+          <w:tab w:val="num" w:pos="1440"/>
+        </w:tabs>
+        <w:ind w:left="1440" w:hanging="360"/>
+      </w:pPr>
+      <w:rPr>
+        <w:rFonts w:ascii="Courier New" w:hAnsi="Courier New" w:hint="default"/>
+        <w:sz w:val="20"/>
+      </w:rPr>
+    </w:lvl>
+    <w:lvl w:ilvl="2" w:tentative="1">
+      <w:start w:val="1"/>
+      <w:numFmt w:val="decimal"/>
+      <w:lvlText w:val="%3."/>
+      <w:lvlJc w:val="left"/>
+      <w:pPr>
+        <w:tabs>
+          <w:tab w:val="num" w:pos="2160"/>
+        </w:tabs>
+        <w:ind w:left="2160" w:hanging="360"/>
+      </w:pPr>
+    </w:lvl>
+    <w:lvl w:ilvl="3" w:tentative="1">
+      <w:start w:val="1"/>
+      <w:numFmt w:val="decimal"/>
+      <w:lvlText w:val="%4."/>
+      <w:lvlJc w:val="left"/>
+      <w:pPr>
+        <w:tabs>
+          <w:tab w:val="num" w:pos="2880"/>
+        </w:tabs>
+        <w:ind w:left="2880" w:hanging="360"/>
+      </w:pPr>
+    </w:lvl>
+    <w:lvl w:ilvl="4" w:tentative="1">
+      <w:start w:val="1"/>
+      <w:numFmt w:val="decimal"/>
+      <w:lvlText w:val="%5."/>
+      <w:lvlJc w:val="left"/>
+      <w:pPr>
+        <w:tabs>
+          <w:tab w:val="num" w:pos="3600"/>
+        </w:tabs>
+        <w:ind w:left="3600" w:hanging="360"/>
+      </w:pPr>
+    </w:lvl>
+    <w:lvl w:ilvl="5" w:tentative="1">
+      <w:start w:val="1"/>
+      <w:numFmt w:val="decimal"/>
+      <w:lvlText w:val="%6."/>
+      <w:lvlJc w:val="left"/>
+      <w:pPr>
+        <w:tabs>
+          <w:tab w:val="num" w:pos="4320"/>
+        </w:tabs>
+        <w:ind w:left="4320" w:hanging="360"/>
+      </w:pPr>
+    </w:lvl>
+    <w:lvl w:ilvl="6" w:tentative="1">
+      <w:start w:val="1"/>
+      <w:numFmt w:val="decimal"/>
+      <w:lvlText w:val="%7."/>
+      <w:lvlJc w:val="left"/>
+      <w:pPr>
+        <w:tabs>
+          <w:tab w:val="num" w:pos="5040"/>
+        </w:tabs>
+        <w:ind w:left="5040" w:hanging="360"/>
+      </w:pPr>
+    </w:lvl>
+    <w:lvl w:ilvl="7" w:tentative="1">
+      <w:start w:val="1"/>
+      <w:numFmt w:val="decimal"/>
+      <w:lvlText w:val="%8."/>
+      <w:lvlJc w:val="left"/>
+      <w:pPr>
+        <w:tabs>
+          <w:tab w:val="num" w:pos="5760"/>
+        </w:tabs>
+        <w:ind w:left="5760" w:hanging="360"/>
+      </w:pPr>
+    </w:lvl>
+    <w:lvl w:ilvl="8" w:tentative="1">
+      <w:start w:val="1"/>
+      <w:numFmt w:val="decimal"/>
+      <w:lvlText w:val="%9."/>
+      <w:lvlJc w:val="left"/>
+      <w:pPr>
+        <w:tabs>
+          <w:tab w:val="num" w:pos="6480"/>
+        </w:tabs>
+        <w:ind w:left="6480" w:hanging="360"/>
+      </w:pPr>
+    </w:lvl>
+  </w:abstractNum>
+  <w:abstractNum w:abstractNumId="6">
     <w:nsid w:val="4B6C2F10"/>
     <w:multiLevelType w:val="hybridMultilevel"/>
     <w:tmpl w:val="57F48088"/>
@@ -1280,7 +3657,7 @@
       </w:pPr>
     </w:lvl>
   </w:abstractNum>
-  <w:abstractNum w:abstractNumId="2">
+  <w:abstractNum w:abstractNumId="7">
     <w:nsid w:val="52EC772A"/>
     <w:multiLevelType w:val="hybridMultilevel"/>
     <w:tmpl w:val="E5848932"/>
@@ -1369,7 +3746,7 @@
       </w:pPr>
     </w:lvl>
   </w:abstractNum>
-  <w:abstractNum w:abstractNumId="3">
+  <w:abstractNum w:abstractNumId="8">
     <w:nsid w:val="76487EF2"/>
     <w:multiLevelType w:val="hybridMultilevel"/>
     <w:tmpl w:val="3EAEF0D6"/>
@@ -1459,16 +3836,31 @@
     </w:lvl>
   </w:abstractNum>
   <w:num w:numId="1">
+    <w:abstractNumId w:val="6"/>
+  </w:num>
+  <w:num w:numId="2">
+    <w:abstractNumId w:val="7"/>
+  </w:num>
+  <w:num w:numId="3">
     <w:abstractNumId w:val="1"/>
   </w:num>
-  <w:num w:numId="2">
+  <w:num w:numId="4">
+    <w:abstractNumId w:val="8"/>
+  </w:num>
+  <w:num w:numId="5">
+    <w:abstractNumId w:val="0"/>
+  </w:num>
+  <w:num w:numId="6">
+    <w:abstractNumId w:val="3"/>
+  </w:num>
+  <w:num w:numId="7">
     <w:abstractNumId w:val="2"/>
   </w:num>
-  <w:num w:numId="3">
-    <w:abstractNumId w:val="0"/>
+  <w:num w:numId="8">
+    <w:abstractNumId w:val="4"/>
   </w:num>
-  <w:num w:numId="4">
-    <w:abstractNumId w:val="3"/>
+  <w:num w:numId="9">
+    <w:abstractNumId w:val="5"/>
   </w:num>
 </w:numbering>
 </file>
@@ -1486,7 +3878,7 @@
     </w:rPrDefault>
     <w:pPrDefault/>
   </w:docDefaults>
-  <w:latentStyles w:defLockedState="0" w:defUIPriority="99" w:defSemiHidden="0" w:defUnhideWhenUsed="0" w:defQFormat="0" w:count="380">
+  <w:latentStyles w:defLockedState="0" w:defUIPriority="99" w:defSemiHidden="0" w:defUnhideWhenUsed="0" w:defQFormat="0" w:count="381">
     <w:lsdException w:name="Normal" w:uiPriority="0" w:qFormat="1"/>
     <w:lsdException w:name="heading 1" w:uiPriority="9" w:qFormat="1"/>
     <w:lsdException w:name="heading 2" w:semiHidden="1" w:uiPriority="9" w:unhideWhenUsed="1" w:qFormat="1"/>
@@ -1592,7 +3984,6 @@
     <w:lsdException w:name="HTML Sample" w:semiHidden="1" w:unhideWhenUsed="1"/>
     <w:lsdException w:name="HTML Typewriter" w:semiHidden="1" w:unhideWhenUsed="1"/>
     <w:lsdException w:name="HTML Variable" w:semiHidden="1" w:unhideWhenUsed="1"/>
-    <w:lsdException w:name="Normal Table" w:semiHidden="1" w:unhideWhenUsed="1"/>
     <w:lsdException w:name="annotation subject" w:semiHidden="1" w:unhideWhenUsed="1"/>
     <w:lsdException w:name="No List" w:semiHidden="1" w:unhideWhenUsed="1"/>
     <w:lsdException w:name="Outline List 1" w:semiHidden="1" w:unhideWhenUsed="1"/>
@@ -1639,10 +4030,8 @@
     <w:lsdException w:name="Table Subtle 2" w:semiHidden="1" w:unhideWhenUsed="1"/>
     <w:lsdException w:name="Table Web 1" w:semiHidden="1" w:unhideWhenUsed="1"/>
     <w:lsdException w:name="Table Web 2" w:semiHidden="1" w:unhideWhenUsed="1"/>
-    <w:lsdException w:name="Table Web 3" w:semiHidden="1" w:unhideWhenUsed="1"/>
     <w:lsdException w:name="Balloon Text" w:semiHidden="1" w:unhideWhenUsed="1"/>
     <w:lsdException w:name="Table Grid" w:uiPriority="39"/>
-    <w:lsdException w:name="Table Theme" w:semiHidden="1" w:unhideWhenUsed="1"/>
     <w:lsdException w:name="Note Level 1" w:semiHidden="1" w:unhideWhenUsed="1"/>
     <w:lsdException w:name="Note Level 2" w:semiHidden="1" w:unhideWhenUsed="1"/>
     <w:lsdException w:name="Note Level 3" w:semiHidden="1" w:unhideWhenUsed="1"/>
@@ -1867,6 +4256,7 @@
     <w:lsdException w:name="List Table 5 Dark Accent 6" w:uiPriority="50"/>
     <w:lsdException w:name="List Table 6 Colorful Accent 6" w:uiPriority="51"/>
     <w:lsdException w:name="List Table 7 Colorful Accent 6" w:uiPriority="52"/>
+    <w:lsdException w:name="Mention" w:semiHidden="1" w:unhideWhenUsed="1"/>
   </w:latentStyles>
   <w:style w:type="paragraph" w:default="1" w:styleId="Normal">
     <w:name w:val="Normal"/>
@@ -1875,7 +4265,6 @@
   <w:style w:type="character" w:default="1" w:styleId="DefaultParagraphFont">
     <w:name w:val="Default Paragraph Font"/>
     <w:uiPriority w:val="1"/>
-    <w:semiHidden/>
     <w:unhideWhenUsed/>
   </w:style>
   <w:style w:type="table" w:default="1" w:styleId="TableNormal">
@@ -1909,6 +4298,29 @@
       <w:ind w:left="720"/>
       <w:contextualSpacing/>
     </w:pPr>
+  </w:style>
+  <w:style w:type="character" w:styleId="Hyperlink">
+    <w:name w:val="Hyperlink"/>
+    <w:basedOn w:val="DefaultParagraphFont"/>
+    <w:uiPriority w:val="99"/>
+    <w:unhideWhenUsed/>
+    <w:rsid w:val="001B44F8"/>
+    <w:rPr>
+      <w:color w:val="0563C1" w:themeColor="hyperlink"/>
+      <w:u w:val="single"/>
+    </w:rPr>
+  </w:style>
+  <w:style w:type="character" w:styleId="FollowedHyperlink">
+    <w:name w:val="FollowedHyperlink"/>
+    <w:basedOn w:val="DefaultParagraphFont"/>
+    <w:uiPriority w:val="99"/>
+    <w:semiHidden/>
+    <w:unhideWhenUsed/>
+    <w:rsid w:val="0069487A"/>
+    <w:rPr>
+      <w:color w:val="954F72" w:themeColor="followedHyperlink"/>
+      <w:u w:val="single"/>
+    </w:rPr>
   </w:style>
 </w:styles>
 </file>

</xml_diff>